<commit_message>
modifications mineures dans la base de données et ajustement de certaines méthodes.
</commit_message>
<xml_diff>
--- a/ressources/Ressources REST - Projet.docx
+++ b/ressources/Ressources REST - Projet.docx
@@ -786,8 +786,6 @@
               </w:rPr>
               <w:t xml:space="preserve"> </w:t>
             </w:r>
-            <w:bookmarkStart w:id="0" w:name="_GoBack"/>
-            <w:bookmarkEnd w:id="0"/>
             <w:r>
               <w:rPr>
                 <w:b/>
@@ -1169,7 +1167,33 @@
               <w:rPr>
                 <w:sz w:val="24"/>
               </w:rPr>
-              <w:t>retourner toute les collections.</w:t>
+              <w:t>retourner toute</w:t>
+            </w:r>
+            <w:r>
+              <w:rPr>
+                <w:sz w:val="24"/>
+              </w:rPr>
+              <w:t>s</w:t>
+            </w:r>
+            <w:r>
+              <w:rPr>
+                <w:sz w:val="24"/>
+              </w:rPr>
+              <w:t xml:space="preserve"> les collections</w:t>
+            </w:r>
+            <w:r>
+              <w:rPr>
+                <w:sz w:val="24"/>
+              </w:rPr>
+              <w:t xml:space="preserve"> qu’il a créé</w:t>
+            </w:r>
+            <w:bookmarkStart w:id="0" w:name="_GoBack"/>
+            <w:bookmarkEnd w:id="0"/>
+            <w:r>
+              <w:rPr>
+                <w:sz w:val="24"/>
+              </w:rPr>
+              <w:t>.</w:t>
             </w:r>
           </w:p>
         </w:tc>
@@ -2629,12 +2653,14 @@
               <w:rPr>
                 <w:b/>
                 <w:sz w:val="24"/>
-              </w:rPr>
-            </w:pPr>
-            <w:r>
-              <w:rPr>
-                <w:b/>
-                <w:sz w:val="24"/>
+                <w:highlight w:val="green"/>
+              </w:rPr>
+            </w:pPr>
+            <w:r>
+              <w:rPr>
+                <w:b/>
+                <w:sz w:val="24"/>
+                <w:highlight w:val="green"/>
               </w:rPr>
               <w:t>/membres/&lt;</w:t>
             </w:r>
@@ -2643,6 +2669,7 @@
               <w:rPr>
                 <w:b/>
                 <w:sz w:val="24"/>
+                <w:highlight w:val="green"/>
               </w:rPr>
               <w:t>mem_id</w:t>
             </w:r>
@@ -2651,86 +2678,142 @@
               <w:rPr>
                 <w:b/>
                 <w:sz w:val="24"/>
+                <w:highlight w:val="green"/>
+              </w:rPr>
+              <w:t xml:space="preserve">&gt;/ </w:t>
+            </w:r>
+          </w:p>
+          <w:p>
+            <w:pPr>
+              <w:spacing w:before="120" w:after="120"/>
+              <w:rPr>
+                <w:b/>
+                <w:sz w:val="24"/>
+                <w:highlight w:val="green"/>
+              </w:rPr>
+            </w:pPr>
+            <w:r>
+              <w:rPr>
+                <w:b/>
+                <w:sz w:val="24"/>
+                <w:highlight w:val="green"/>
+              </w:rPr>
+              <w:t xml:space="preserve"> collections /&lt; </w:t>
+            </w:r>
+            <w:proofErr w:type="spellStart"/>
+            <w:r>
+              <w:rPr>
+                <w:b/>
+                <w:sz w:val="24"/>
+                <w:highlight w:val="green"/>
+              </w:rPr>
+              <w:t>collection_id</w:t>
+            </w:r>
+            <w:proofErr w:type="spellEnd"/>
+            <w:r>
+              <w:rPr>
+                <w:b/>
+                <w:sz w:val="24"/>
+                <w:highlight w:val="green"/>
+              </w:rPr>
+              <w:t>&gt;/</w:t>
+            </w:r>
+          </w:p>
+          <w:p>
+            <w:pPr>
+              <w:spacing w:before="120" w:after="120"/>
+              <w:rPr>
+                <w:b/>
+                <w:sz w:val="24"/>
+              </w:rPr>
+            </w:pPr>
+            <w:r>
+              <w:rPr>
+                <w:b/>
+                <w:sz w:val="24"/>
+                <w:highlight w:val="green"/>
+              </w:rPr>
+              <w:t>lieux/&lt;</w:t>
+            </w:r>
+            <w:proofErr w:type="spellStart"/>
+            <w:r>
+              <w:rPr>
+                <w:b/>
+                <w:sz w:val="24"/>
+                <w:highlight w:val="green"/>
+              </w:rPr>
+              <w:t>lieu_id</w:t>
+            </w:r>
+            <w:proofErr w:type="spellEnd"/>
+            <w:r>
+              <w:rPr>
+                <w:b/>
+                <w:sz w:val="24"/>
+                <w:highlight w:val="green"/>
               </w:rPr>
               <w:t>&gt;</w:t>
             </w:r>
-            <w:r>
-              <w:rPr>
-                <w:b/>
-                <w:sz w:val="24"/>
-              </w:rPr>
-              <w:t>/</w:t>
-            </w:r>
-            <w:r>
-              <w:rPr>
-                <w:b/>
-                <w:sz w:val="24"/>
-              </w:rPr>
-              <w:t xml:space="preserve"> </w:t>
-            </w:r>
-          </w:p>
-          <w:p>
-            <w:pPr>
-              <w:spacing w:before="120" w:after="120"/>
-              <w:rPr>
-                <w:b/>
-                <w:sz w:val="24"/>
-              </w:rPr>
-            </w:pPr>
-            <w:r>
-              <w:rPr>
-                <w:b/>
-                <w:sz w:val="24"/>
-              </w:rPr>
-              <w:t xml:space="preserve"> collections /&lt; </w:t>
-            </w:r>
-            <w:proofErr w:type="spellStart"/>
-            <w:r>
-              <w:rPr>
-                <w:b/>
-                <w:sz w:val="24"/>
-              </w:rPr>
-              <w:t>collection_id</w:t>
-            </w:r>
-            <w:proofErr w:type="spellEnd"/>
-            <w:r>
-              <w:rPr>
-                <w:b/>
-                <w:sz w:val="24"/>
-              </w:rPr>
-              <w:t>&gt;/</w:t>
-            </w:r>
-          </w:p>
-          <w:p>
-            <w:pPr>
-              <w:spacing w:before="120" w:after="120"/>
-              <w:rPr>
-                <w:b/>
-                <w:sz w:val="24"/>
-              </w:rPr>
-            </w:pPr>
-            <w:r>
-              <w:rPr>
-                <w:b/>
-                <w:sz w:val="24"/>
-              </w:rPr>
-              <w:t>lieux/&lt;</w:t>
-            </w:r>
-            <w:proofErr w:type="spellStart"/>
-            <w:r>
-              <w:rPr>
-                <w:b/>
-                <w:sz w:val="24"/>
-              </w:rPr>
-              <w:t>lieu_id</w:t>
-            </w:r>
-            <w:proofErr w:type="spellEnd"/>
-            <w:r>
-              <w:rPr>
-                <w:b/>
-                <w:sz w:val="24"/>
-              </w:rPr>
-              <w:t>&gt;</w:t>
+          </w:p>
+          <w:p>
+            <w:pPr>
+              <w:spacing w:before="120" w:after="120"/>
+              <w:rPr>
+                <w:b/>
+                <w:sz w:val="24"/>
+              </w:rPr>
+            </w:pPr>
+          </w:p>
+          <w:p>
+            <w:pPr>
+              <w:spacing w:before="120" w:after="120"/>
+              <w:rPr>
+                <w:b/>
+                <w:color w:val="FF0000"/>
+                <w:sz w:val="24"/>
+              </w:rPr>
+            </w:pPr>
+            <w:r>
+              <w:rPr>
+                <w:b/>
+                <w:color w:val="FF0000"/>
+                <w:sz w:val="24"/>
+              </w:rPr>
+              <w:t>Question : classé ou non?</w:t>
+            </w:r>
+          </w:p>
+          <w:p>
+            <w:pPr>
+              <w:spacing w:before="120" w:after="120"/>
+              <w:rPr>
+                <w:b/>
+                <w:color w:val="FF0000"/>
+                <w:sz w:val="24"/>
+              </w:rPr>
+            </w:pPr>
+            <w:r>
+              <w:rPr>
+                <w:b/>
+                <w:color w:val="FF0000"/>
+                <w:sz w:val="24"/>
+              </w:rPr>
+              <w:t>Pour l’instant j’ai juste traité</w:t>
+            </w:r>
+          </w:p>
+          <w:p>
+            <w:pPr>
+              <w:spacing w:before="120" w:after="120"/>
+              <w:rPr>
+                <w:b/>
+                <w:sz w:val="24"/>
+              </w:rPr>
+            </w:pPr>
+            <w:r>
+              <w:rPr>
+                <w:b/>
+                <w:color w:val="FF0000"/>
+                <w:sz w:val="24"/>
+              </w:rPr>
+              <w:t>Le classé.</w:t>
             </w:r>
           </w:p>
         </w:tc>

</xml_diff>

<commit_message>
projet avec connexion fonctionnelle
</commit_message>
<xml_diff>
--- a/ressources/Ressources REST - Projet.docx
+++ b/ressources/Ressources REST - Projet.docx
@@ -1,6 +1,6 @@
 
 <file path=word/document.xml><?xml version="1.0" encoding="utf-8"?>
-<w:document xmlns:wpc="http://schemas.microsoft.com/office/word/2010/wordprocessingCanvas" xmlns:mc="http://schemas.openxmlformats.org/markup-compatibility/2006" xmlns:o="urn:schemas-microsoft-com:office:office" xmlns:r="http://schemas.openxmlformats.org/officeDocument/2006/relationships" xmlns:m="http://schemas.openxmlformats.org/officeDocument/2006/math" xmlns:v="urn:schemas-microsoft-com:vml" xmlns:wp14="http://schemas.microsoft.com/office/word/2010/wordprocessingDrawing" xmlns:wp="http://schemas.openxmlformats.org/drawingml/2006/wordprocessingDrawing" xmlns:w10="urn:schemas-microsoft-com:office:word" xmlns:w="http://schemas.openxmlformats.org/wordprocessingml/2006/main" xmlns:w14="http://schemas.microsoft.com/office/word/2010/wordml" xmlns:wpg="http://schemas.microsoft.com/office/word/2010/wordprocessingGroup" xmlns:wpi="http://schemas.microsoft.com/office/word/2010/wordprocessingInk" xmlns:wne="http://schemas.microsoft.com/office/word/2006/wordml" xmlns:wps="http://schemas.microsoft.com/office/word/2010/wordprocessingShape" mc:Ignorable="w14 wp14">
+<w:document xmlns:wpc="http://schemas.microsoft.com/office/word/2010/wordprocessingCanvas" xmlns:cx="http://schemas.microsoft.com/office/drawing/2014/chartex" xmlns:cx1="http://schemas.microsoft.com/office/drawing/2015/9/8/chartex" xmlns:cx2="http://schemas.microsoft.com/office/drawing/2015/10/21/chartex" xmlns:cx3="http://schemas.microsoft.com/office/drawing/2016/5/9/chartex" xmlns:cx4="http://schemas.microsoft.com/office/drawing/2016/5/10/chartex" xmlns:cx5="http://schemas.microsoft.com/office/drawing/2016/5/11/chartex" xmlns:cx6="http://schemas.microsoft.com/office/drawing/2016/5/12/chartex" xmlns:cx7="http://schemas.microsoft.com/office/drawing/2016/5/13/chartex" xmlns:cx8="http://schemas.microsoft.com/office/drawing/2016/5/14/chartex" xmlns:mc="http://schemas.openxmlformats.org/markup-compatibility/2006" xmlns:aink="http://schemas.microsoft.com/office/drawing/2016/ink" xmlns:am3d="http://schemas.microsoft.com/office/drawing/2017/model3d" xmlns:o="urn:schemas-microsoft-com:office:office" xmlns:r="http://schemas.openxmlformats.org/officeDocument/2006/relationships" xmlns:m="http://schemas.openxmlformats.org/officeDocument/2006/math" xmlns:v="urn:schemas-microsoft-com:vml" xmlns:wp14="http://schemas.microsoft.com/office/word/2010/wordprocessingDrawing" xmlns:wp="http://schemas.openxmlformats.org/drawingml/2006/wordprocessingDrawing" xmlns:w10="urn:schemas-microsoft-com:office:word" xmlns:w="http://schemas.openxmlformats.org/wordprocessingml/2006/main" xmlns:w14="http://schemas.microsoft.com/office/word/2010/wordml" xmlns:w15="http://schemas.microsoft.com/office/word/2012/wordml" xmlns:w16cid="http://schemas.microsoft.com/office/word/2016/wordml/cid" xmlns:w16se="http://schemas.microsoft.com/office/word/2015/wordml/symex" xmlns:wpg="http://schemas.microsoft.com/office/word/2010/wordprocessingGroup" xmlns:wpi="http://schemas.microsoft.com/office/word/2010/wordprocessingInk" xmlns:wne="http://schemas.microsoft.com/office/word/2006/wordml" xmlns:wps="http://schemas.microsoft.com/office/word/2010/wordprocessingShape" mc:Ignorable="w14 w15 w16se w16cid wp14">
   <w:body>
     <w:p>
       <w:pPr>
@@ -1072,14 +1072,12 @@
               <w:spacing w:before="120" w:after="120"/>
               <w:rPr>
                 <w:b/>
-                <w:color w:val="FF0000"/>
-                <w:sz w:val="24"/>
-              </w:rPr>
-            </w:pPr>
-            <w:r>
-              <w:rPr>
-                <w:b/>
-                <w:color w:val="FF0000"/>
+                <w:sz w:val="24"/>
+              </w:rPr>
+            </w:pPr>
+            <w:r>
+              <w:rPr>
+                <w:b/>
                 <w:sz w:val="24"/>
               </w:rPr>
               <w:t>Membres/&lt;</w:t>
@@ -1088,7 +1086,6 @@
             <w:r>
               <w:rPr>
                 <w:b/>
-                <w:color w:val="FF0000"/>
                 <w:sz w:val="24"/>
               </w:rPr>
               <w:t>mem_id</w:t>
@@ -1097,7 +1094,6 @@
             <w:r>
               <w:rPr>
                 <w:b/>
-                <w:color w:val="FF0000"/>
                 <w:sz w:val="24"/>
               </w:rPr>
               <w:t>&gt;/</w:t>
@@ -1115,7 +1111,6 @@
             <w:r>
               <w:rPr>
                 <w:b/>
-                <w:color w:val="FF0000"/>
                 <w:sz w:val="24"/>
               </w:rPr>
               <w:t>Collections</w:t>
@@ -1187,8 +1182,6 @@
               </w:rPr>
               <w:t xml:space="preserve"> qu’il a créé</w:t>
             </w:r>
-            <w:bookmarkStart w:id="0" w:name="_GoBack"/>
-            <w:bookmarkEnd w:id="0"/>
             <w:r>
               <w:rPr>
                 <w:sz w:val="24"/>
@@ -2059,14 +2052,12 @@
               <w:spacing w:before="120" w:after="120"/>
               <w:rPr>
                 <w:b/>
-                <w:color w:val="FF0000"/>
-                <w:sz w:val="24"/>
-              </w:rPr>
-            </w:pPr>
-            <w:r>
-              <w:rPr>
-                <w:b/>
-                <w:color w:val="FF0000"/>
+                <w:sz w:val="24"/>
+              </w:rPr>
+            </w:pPr>
+            <w:r>
+              <w:rPr>
+                <w:b/>
                 <w:sz w:val="24"/>
               </w:rPr>
               <w:t>/membres/&lt;</w:t>
@@ -2075,7 +2066,6 @@
             <w:r>
               <w:rPr>
                 <w:b/>
-                <w:color w:val="FF0000"/>
                 <w:sz w:val="24"/>
               </w:rPr>
               <w:t>mem_id</w:t>
@@ -2084,7 +2074,6 @@
             <w:r>
               <w:rPr>
                 <w:b/>
-                <w:color w:val="FF0000"/>
                 <w:sz w:val="24"/>
               </w:rPr>
               <w:t xml:space="preserve">&gt;/ </w:t>
@@ -2095,14 +2084,12 @@
               <w:spacing w:before="120" w:after="120"/>
               <w:rPr>
                 <w:b/>
-                <w:color w:val="FF0000"/>
-                <w:sz w:val="24"/>
-              </w:rPr>
-            </w:pPr>
-            <w:r>
-              <w:rPr>
-                <w:b/>
-                <w:color w:val="FF0000"/>
+                <w:sz w:val="24"/>
+              </w:rPr>
+            </w:pPr>
+            <w:r>
+              <w:rPr>
+                <w:b/>
                 <w:sz w:val="24"/>
               </w:rPr>
               <w:t xml:space="preserve"> </w:t>
@@ -2111,7 +2098,6 @@
             <w:r>
               <w:rPr>
                 <w:b/>
-                <w:color w:val="FF0000"/>
                 <w:sz w:val="24"/>
               </w:rPr>
               <w:t>collectionsPartagees</w:t>
@@ -2653,14 +2639,12 @@
               <w:rPr>
                 <w:b/>
                 <w:sz w:val="24"/>
-                <w:highlight w:val="green"/>
-              </w:rPr>
-            </w:pPr>
-            <w:r>
-              <w:rPr>
-                <w:b/>
-                <w:sz w:val="24"/>
-                <w:highlight w:val="green"/>
+              </w:rPr>
+            </w:pPr>
+            <w:r>
+              <w:rPr>
+                <w:b/>
+                <w:sz w:val="24"/>
               </w:rPr>
               <w:t>/membres/&lt;</w:t>
             </w:r>
@@ -2669,7 +2653,6 @@
               <w:rPr>
                 <w:b/>
                 <w:sz w:val="24"/>
-                <w:highlight w:val="green"/>
               </w:rPr>
               <w:t>mem_id</w:t>
             </w:r>
@@ -2678,7 +2661,6 @@
               <w:rPr>
                 <w:b/>
                 <w:sz w:val="24"/>
-                <w:highlight w:val="green"/>
               </w:rPr>
               <w:t xml:space="preserve">&gt;/ </w:t>
             </w:r>
@@ -2689,14 +2671,12 @@
               <w:rPr>
                 <w:b/>
                 <w:sz w:val="24"/>
-                <w:highlight w:val="green"/>
-              </w:rPr>
-            </w:pPr>
-            <w:r>
-              <w:rPr>
-                <w:b/>
-                <w:sz w:val="24"/>
-                <w:highlight w:val="green"/>
+              </w:rPr>
+            </w:pPr>
+            <w:r>
+              <w:rPr>
+                <w:b/>
+                <w:sz w:val="24"/>
               </w:rPr>
               <w:t xml:space="preserve"> collections /&lt; </w:t>
             </w:r>
@@ -2705,7 +2685,6 @@
               <w:rPr>
                 <w:b/>
                 <w:sz w:val="24"/>
-                <w:highlight w:val="green"/>
               </w:rPr>
               <w:t>collection_id</w:t>
             </w:r>
@@ -2714,7 +2693,6 @@
               <w:rPr>
                 <w:b/>
                 <w:sz w:val="24"/>
-                <w:highlight w:val="green"/>
               </w:rPr>
               <w:t>&gt;/</w:t>
             </w:r>
@@ -2731,7 +2709,6 @@
               <w:rPr>
                 <w:b/>
                 <w:sz w:val="24"/>
-                <w:highlight w:val="green"/>
               </w:rPr>
               <w:t>lieux/&lt;</w:t>
             </w:r>
@@ -2740,7 +2717,6 @@
               <w:rPr>
                 <w:b/>
                 <w:sz w:val="24"/>
-                <w:highlight w:val="green"/>
               </w:rPr>
               <w:t>lieu_id</w:t>
             </w:r>
@@ -2749,7 +2725,6 @@
               <w:rPr>
                 <w:b/>
                 <w:sz w:val="24"/>
-                <w:highlight w:val="green"/>
               </w:rPr>
               <w:t>&gt;</w:t>
             </w:r>
@@ -2762,59 +2737,6 @@
                 <w:sz w:val="24"/>
               </w:rPr>
             </w:pPr>
-          </w:p>
-          <w:p>
-            <w:pPr>
-              <w:spacing w:before="120" w:after="120"/>
-              <w:rPr>
-                <w:b/>
-                <w:color w:val="FF0000"/>
-                <w:sz w:val="24"/>
-              </w:rPr>
-            </w:pPr>
-            <w:r>
-              <w:rPr>
-                <w:b/>
-                <w:color w:val="FF0000"/>
-                <w:sz w:val="24"/>
-              </w:rPr>
-              <w:t>Question : classé ou non?</w:t>
-            </w:r>
-          </w:p>
-          <w:p>
-            <w:pPr>
-              <w:spacing w:before="120" w:after="120"/>
-              <w:rPr>
-                <w:b/>
-                <w:color w:val="FF0000"/>
-                <w:sz w:val="24"/>
-              </w:rPr>
-            </w:pPr>
-            <w:r>
-              <w:rPr>
-                <w:b/>
-                <w:color w:val="FF0000"/>
-                <w:sz w:val="24"/>
-              </w:rPr>
-              <w:t>Pour l’instant j’ai juste traité</w:t>
-            </w:r>
-          </w:p>
-          <w:p>
-            <w:pPr>
-              <w:spacing w:before="120" w:after="120"/>
-              <w:rPr>
-                <w:b/>
-                <w:sz w:val="24"/>
-              </w:rPr>
-            </w:pPr>
-            <w:r>
-              <w:rPr>
-                <w:b/>
-                <w:color w:val="FF0000"/>
-                <w:sz w:val="24"/>
-              </w:rPr>
-              <w:t>Le classé.</w:t>
-            </w:r>
           </w:p>
         </w:tc>
         <w:tc>
@@ -3423,7 +3345,7 @@
       </w:tr>
       <w:tr>
         <w:trPr>
-          <w:trHeight w:val="2207"/>
+          <w:trHeight w:val="1933"/>
         </w:trPr>
         <w:tc>
           <w:tcPr>
@@ -3621,7 +3543,23 @@
                 <w:b/>
                 <w:sz w:val="24"/>
               </w:rPr>
-              <w:t>POST</w:t>
+              <w:t>P</w:t>
+            </w:r>
+            <w:r>
+              <w:rPr>
+                <w:b/>
+                <w:sz w:val="24"/>
+              </w:rPr>
+              <w:t>U</w:t>
+            </w:r>
+            <w:bookmarkStart w:id="0" w:name="_GoBack"/>
+            <w:bookmarkEnd w:id="0"/>
+            <w:r>
+              <w:rPr>
+                <w:b/>
+                <w:sz w:val="24"/>
+              </w:rPr>
+              <w:t>T</w:t>
             </w:r>
           </w:p>
         </w:tc>
@@ -3643,14 +3581,6 @@
               </w:rPr>
               <w:t>Permet de créer un partage de collection entre deux membres.</w:t>
             </w:r>
-          </w:p>
-          <w:p>
-            <w:pPr>
-              <w:spacing w:before="120" w:after="120"/>
-              <w:rPr>
-                <w:sz w:val="24"/>
-              </w:rPr>
-            </w:pPr>
           </w:p>
         </w:tc>
         <w:tc>
@@ -4549,7 +4479,6 @@
                 <w:b/>
                 <w:sz w:val="24"/>
               </w:rPr>
-              <w:lastRenderedPageBreak/>
               <w:t>/connexion</w:t>
             </w:r>
           </w:p>
@@ -4604,7 +4533,7 @@
           </w:p>
           <w:p>
             <w:pPr>
-              <w:spacing w:before="120" w:after="120"/>
+              <w:spacing w:before="120"/>
               <w:rPr>
                 <w:sz w:val="24"/>
               </w:rPr>
@@ -4646,7 +4575,7 @@
           </w:p>
           <w:p>
             <w:pPr>
-              <w:spacing w:before="120" w:after="120"/>
+              <w:spacing w:before="120"/>
               <w:rPr>
                 <w:sz w:val="24"/>
               </w:rPr>
@@ -4905,7 +4834,7 @@
       </w:pPr>
     </w:p>
     <w:sectPr>
-      <w:footerReference w:type="default" r:id="rId8"/>
+      <w:footerReference w:type="default" r:id="rId7"/>
       <w:pgSz w:w="15840" w:h="12240" w:orient="landscape"/>
       <w:pgMar w:top="567" w:right="720" w:bottom="567" w:left="720" w:header="709" w:footer="709" w:gutter="0"/>
       <w:cols w:space="708"/>
@@ -4916,7 +4845,7 @@
 </file>
 
 <file path=word/endnotes.xml><?xml version="1.0" encoding="utf-8"?>
-<w:endnotes xmlns:wpc="http://schemas.microsoft.com/office/word/2010/wordprocessingCanvas" xmlns:mc="http://schemas.openxmlformats.org/markup-compatibility/2006" xmlns:o="urn:schemas-microsoft-com:office:office" xmlns:r="http://schemas.openxmlformats.org/officeDocument/2006/relationships" xmlns:m="http://schemas.openxmlformats.org/officeDocument/2006/math" xmlns:v="urn:schemas-microsoft-com:vml" xmlns:wp14="http://schemas.microsoft.com/office/word/2010/wordprocessingDrawing" xmlns:wp="http://schemas.openxmlformats.org/drawingml/2006/wordprocessingDrawing" xmlns:w10="urn:schemas-microsoft-com:office:word" xmlns:w="http://schemas.openxmlformats.org/wordprocessingml/2006/main" xmlns:w14="http://schemas.microsoft.com/office/word/2010/wordml" xmlns:wpg="http://schemas.microsoft.com/office/word/2010/wordprocessingGroup" xmlns:wpi="http://schemas.microsoft.com/office/word/2010/wordprocessingInk" xmlns:wne="http://schemas.microsoft.com/office/word/2006/wordml" xmlns:wps="http://schemas.microsoft.com/office/word/2010/wordprocessingShape" mc:Ignorable="w14 wp14">
+<w:endnotes xmlns:wpc="http://schemas.microsoft.com/office/word/2010/wordprocessingCanvas" xmlns:cx="http://schemas.microsoft.com/office/drawing/2014/chartex" xmlns:cx1="http://schemas.microsoft.com/office/drawing/2015/9/8/chartex" xmlns:cx2="http://schemas.microsoft.com/office/drawing/2015/10/21/chartex" xmlns:cx3="http://schemas.microsoft.com/office/drawing/2016/5/9/chartex" xmlns:cx4="http://schemas.microsoft.com/office/drawing/2016/5/10/chartex" xmlns:cx5="http://schemas.microsoft.com/office/drawing/2016/5/11/chartex" xmlns:cx6="http://schemas.microsoft.com/office/drawing/2016/5/12/chartex" xmlns:cx7="http://schemas.microsoft.com/office/drawing/2016/5/13/chartex" xmlns:cx8="http://schemas.microsoft.com/office/drawing/2016/5/14/chartex" xmlns:mc="http://schemas.openxmlformats.org/markup-compatibility/2006" xmlns:aink="http://schemas.microsoft.com/office/drawing/2016/ink" xmlns:am3d="http://schemas.microsoft.com/office/drawing/2017/model3d" xmlns:o="urn:schemas-microsoft-com:office:office" xmlns:r="http://schemas.openxmlformats.org/officeDocument/2006/relationships" xmlns:m="http://schemas.openxmlformats.org/officeDocument/2006/math" xmlns:v="urn:schemas-microsoft-com:vml" xmlns:wp14="http://schemas.microsoft.com/office/word/2010/wordprocessingDrawing" xmlns:wp="http://schemas.openxmlformats.org/drawingml/2006/wordprocessingDrawing" xmlns:w10="urn:schemas-microsoft-com:office:word" xmlns:w="http://schemas.openxmlformats.org/wordprocessingml/2006/main" xmlns:w14="http://schemas.microsoft.com/office/word/2010/wordml" xmlns:w15="http://schemas.microsoft.com/office/word/2012/wordml" xmlns:w16cid="http://schemas.microsoft.com/office/word/2016/wordml/cid" xmlns:w16se="http://schemas.microsoft.com/office/word/2015/wordml/symex" xmlns:wpg="http://schemas.microsoft.com/office/word/2010/wordprocessingGroup" xmlns:wpi="http://schemas.microsoft.com/office/word/2010/wordprocessingInk" xmlns:wne="http://schemas.microsoft.com/office/word/2006/wordml" xmlns:wps="http://schemas.microsoft.com/office/word/2010/wordprocessingShape" mc:Ignorable="w14 w15 w16se w16cid wp14">
   <w:endnote w:type="separator" w:id="-1">
     <w:p>
       <w:pPr>
@@ -4941,7 +4870,7 @@
 </file>
 
 <file path=word/footer1.xml><?xml version="1.0" encoding="utf-8"?>
-<w:ftr xmlns:wpc="http://schemas.microsoft.com/office/word/2010/wordprocessingCanvas" xmlns:mc="http://schemas.openxmlformats.org/markup-compatibility/2006" xmlns:o="urn:schemas-microsoft-com:office:office" xmlns:r="http://schemas.openxmlformats.org/officeDocument/2006/relationships" xmlns:m="http://schemas.openxmlformats.org/officeDocument/2006/math" xmlns:v="urn:schemas-microsoft-com:vml" xmlns:wp14="http://schemas.microsoft.com/office/word/2010/wordprocessingDrawing" xmlns:wp="http://schemas.openxmlformats.org/drawingml/2006/wordprocessingDrawing" xmlns:w10="urn:schemas-microsoft-com:office:word" xmlns:w="http://schemas.openxmlformats.org/wordprocessingml/2006/main" xmlns:w14="http://schemas.microsoft.com/office/word/2010/wordml" xmlns:wpg="http://schemas.microsoft.com/office/word/2010/wordprocessingGroup" xmlns:wpi="http://schemas.microsoft.com/office/word/2010/wordprocessingInk" xmlns:wne="http://schemas.microsoft.com/office/word/2006/wordml" xmlns:wps="http://schemas.microsoft.com/office/word/2010/wordprocessingShape" mc:Ignorable="w14 wp14">
+<w:ftr xmlns:wpc="http://schemas.microsoft.com/office/word/2010/wordprocessingCanvas" xmlns:cx="http://schemas.microsoft.com/office/drawing/2014/chartex" xmlns:cx1="http://schemas.microsoft.com/office/drawing/2015/9/8/chartex" xmlns:cx2="http://schemas.microsoft.com/office/drawing/2015/10/21/chartex" xmlns:cx3="http://schemas.microsoft.com/office/drawing/2016/5/9/chartex" xmlns:cx4="http://schemas.microsoft.com/office/drawing/2016/5/10/chartex" xmlns:cx5="http://schemas.microsoft.com/office/drawing/2016/5/11/chartex" xmlns:cx6="http://schemas.microsoft.com/office/drawing/2016/5/12/chartex" xmlns:cx7="http://schemas.microsoft.com/office/drawing/2016/5/13/chartex" xmlns:cx8="http://schemas.microsoft.com/office/drawing/2016/5/14/chartex" xmlns:mc="http://schemas.openxmlformats.org/markup-compatibility/2006" xmlns:aink="http://schemas.microsoft.com/office/drawing/2016/ink" xmlns:am3d="http://schemas.microsoft.com/office/drawing/2017/model3d" xmlns:o="urn:schemas-microsoft-com:office:office" xmlns:r="http://schemas.openxmlformats.org/officeDocument/2006/relationships" xmlns:m="http://schemas.openxmlformats.org/officeDocument/2006/math" xmlns:v="urn:schemas-microsoft-com:vml" xmlns:wp14="http://schemas.microsoft.com/office/word/2010/wordprocessingDrawing" xmlns:wp="http://schemas.openxmlformats.org/drawingml/2006/wordprocessingDrawing" xmlns:w10="urn:schemas-microsoft-com:office:word" xmlns:w="http://schemas.openxmlformats.org/wordprocessingml/2006/main" xmlns:w14="http://schemas.microsoft.com/office/word/2010/wordml" xmlns:w15="http://schemas.microsoft.com/office/word/2012/wordml" xmlns:w16cid="http://schemas.microsoft.com/office/word/2016/wordml/cid" xmlns:w16se="http://schemas.microsoft.com/office/word/2015/wordml/symex" xmlns:wpg="http://schemas.microsoft.com/office/word/2010/wordprocessingGroup" xmlns:wpi="http://schemas.microsoft.com/office/word/2010/wordprocessingInk" xmlns:wne="http://schemas.microsoft.com/office/word/2006/wordml" xmlns:wps="http://schemas.microsoft.com/office/word/2010/wordprocessingShape" mc:Ignorable="w14 w15 w16se w16cid wp14">
   <w:sdt>
     <w:sdtPr>
       <w:id w:val="1493604515"/>
@@ -5067,7 +4996,7 @@
 </file>
 
 <file path=word/footnotes.xml><?xml version="1.0" encoding="utf-8"?>
-<w:footnotes xmlns:wpc="http://schemas.microsoft.com/office/word/2010/wordprocessingCanvas" xmlns:mc="http://schemas.openxmlformats.org/markup-compatibility/2006" xmlns:o="urn:schemas-microsoft-com:office:office" xmlns:r="http://schemas.openxmlformats.org/officeDocument/2006/relationships" xmlns:m="http://schemas.openxmlformats.org/officeDocument/2006/math" xmlns:v="urn:schemas-microsoft-com:vml" xmlns:wp14="http://schemas.microsoft.com/office/word/2010/wordprocessingDrawing" xmlns:wp="http://schemas.openxmlformats.org/drawingml/2006/wordprocessingDrawing" xmlns:w10="urn:schemas-microsoft-com:office:word" xmlns:w="http://schemas.openxmlformats.org/wordprocessingml/2006/main" xmlns:w14="http://schemas.microsoft.com/office/word/2010/wordml" xmlns:wpg="http://schemas.microsoft.com/office/word/2010/wordprocessingGroup" xmlns:wpi="http://schemas.microsoft.com/office/word/2010/wordprocessingInk" xmlns:wne="http://schemas.microsoft.com/office/word/2006/wordml" xmlns:wps="http://schemas.microsoft.com/office/word/2010/wordprocessingShape" mc:Ignorable="w14 wp14">
+<w:footnotes xmlns:wpc="http://schemas.microsoft.com/office/word/2010/wordprocessingCanvas" xmlns:cx="http://schemas.microsoft.com/office/drawing/2014/chartex" xmlns:cx1="http://schemas.microsoft.com/office/drawing/2015/9/8/chartex" xmlns:cx2="http://schemas.microsoft.com/office/drawing/2015/10/21/chartex" xmlns:cx3="http://schemas.microsoft.com/office/drawing/2016/5/9/chartex" xmlns:cx4="http://schemas.microsoft.com/office/drawing/2016/5/10/chartex" xmlns:cx5="http://schemas.microsoft.com/office/drawing/2016/5/11/chartex" xmlns:cx6="http://schemas.microsoft.com/office/drawing/2016/5/12/chartex" xmlns:cx7="http://schemas.microsoft.com/office/drawing/2016/5/13/chartex" xmlns:cx8="http://schemas.microsoft.com/office/drawing/2016/5/14/chartex" xmlns:mc="http://schemas.openxmlformats.org/markup-compatibility/2006" xmlns:aink="http://schemas.microsoft.com/office/drawing/2016/ink" xmlns:am3d="http://schemas.microsoft.com/office/drawing/2017/model3d" xmlns:o="urn:schemas-microsoft-com:office:office" xmlns:r="http://schemas.openxmlformats.org/officeDocument/2006/relationships" xmlns:m="http://schemas.openxmlformats.org/officeDocument/2006/math" xmlns:v="urn:schemas-microsoft-com:vml" xmlns:wp14="http://schemas.microsoft.com/office/word/2010/wordprocessingDrawing" xmlns:wp="http://schemas.openxmlformats.org/drawingml/2006/wordprocessingDrawing" xmlns:w10="urn:schemas-microsoft-com:office:word" xmlns:w="http://schemas.openxmlformats.org/wordprocessingml/2006/main" xmlns:w14="http://schemas.microsoft.com/office/word/2010/wordml" xmlns:w15="http://schemas.microsoft.com/office/word/2012/wordml" xmlns:w16cid="http://schemas.microsoft.com/office/word/2016/wordml/cid" xmlns:w16se="http://schemas.microsoft.com/office/word/2015/wordml/symex" xmlns:wpg="http://schemas.microsoft.com/office/word/2010/wordprocessingGroup" xmlns:wpi="http://schemas.microsoft.com/office/word/2010/wordprocessingInk" xmlns:wne="http://schemas.microsoft.com/office/word/2006/wordml" xmlns:wps="http://schemas.microsoft.com/office/word/2010/wordprocessingShape" mc:Ignorable="w14 w15 w16se w16cid wp14">
   <w:footnote w:type="separator" w:id="-1">
     <w:p>
       <w:pPr>
@@ -5092,8 +5021,8 @@
 </file>
 
 <file path=word/numbering.xml><?xml version="1.0" encoding="utf-8"?>
-<w:numbering xmlns:wpc="http://schemas.microsoft.com/office/word/2010/wordprocessingCanvas" xmlns:mc="http://schemas.openxmlformats.org/markup-compatibility/2006" xmlns:o="urn:schemas-microsoft-com:office:office" xmlns:r="http://schemas.openxmlformats.org/officeDocument/2006/relationships" xmlns:m="http://schemas.openxmlformats.org/officeDocument/2006/math" xmlns:v="urn:schemas-microsoft-com:vml" xmlns:wp14="http://schemas.microsoft.com/office/word/2010/wordprocessingDrawing" xmlns:wp="http://schemas.openxmlformats.org/drawingml/2006/wordprocessingDrawing" xmlns:w10="urn:schemas-microsoft-com:office:word" xmlns:w="http://schemas.openxmlformats.org/wordprocessingml/2006/main" xmlns:w14="http://schemas.microsoft.com/office/word/2010/wordml" xmlns:wpg="http://schemas.microsoft.com/office/word/2010/wordprocessingGroup" xmlns:wpi="http://schemas.microsoft.com/office/word/2010/wordprocessingInk" xmlns:wne="http://schemas.microsoft.com/office/word/2006/wordml" xmlns:wps="http://schemas.microsoft.com/office/word/2010/wordprocessingShape" mc:Ignorable="w14 wp14">
-  <w:abstractNum w:abstractNumId="0">
+<w:numbering xmlns:wpc="http://schemas.microsoft.com/office/word/2010/wordprocessingCanvas" xmlns:cx="http://schemas.microsoft.com/office/drawing/2014/chartex" xmlns:cx1="http://schemas.microsoft.com/office/drawing/2015/9/8/chartex" xmlns:cx2="http://schemas.microsoft.com/office/drawing/2015/10/21/chartex" xmlns:cx3="http://schemas.microsoft.com/office/drawing/2016/5/9/chartex" xmlns:cx4="http://schemas.microsoft.com/office/drawing/2016/5/10/chartex" xmlns:cx5="http://schemas.microsoft.com/office/drawing/2016/5/11/chartex" xmlns:cx6="http://schemas.microsoft.com/office/drawing/2016/5/12/chartex" xmlns:cx7="http://schemas.microsoft.com/office/drawing/2016/5/13/chartex" xmlns:cx8="http://schemas.microsoft.com/office/drawing/2016/5/14/chartex" xmlns:mc="http://schemas.openxmlformats.org/markup-compatibility/2006" xmlns:aink="http://schemas.microsoft.com/office/drawing/2016/ink" xmlns:am3d="http://schemas.microsoft.com/office/drawing/2017/model3d" xmlns:o="urn:schemas-microsoft-com:office:office" xmlns:r="http://schemas.openxmlformats.org/officeDocument/2006/relationships" xmlns:m="http://schemas.openxmlformats.org/officeDocument/2006/math" xmlns:v="urn:schemas-microsoft-com:vml" xmlns:wp14="http://schemas.microsoft.com/office/word/2010/wordprocessingDrawing" xmlns:wp="http://schemas.openxmlformats.org/drawingml/2006/wordprocessingDrawing" xmlns:w10="urn:schemas-microsoft-com:office:word" xmlns:w="http://schemas.openxmlformats.org/wordprocessingml/2006/main" xmlns:w14="http://schemas.microsoft.com/office/word/2010/wordml" xmlns:w15="http://schemas.microsoft.com/office/word/2012/wordml" xmlns:w16cid="http://schemas.microsoft.com/office/word/2016/wordml/cid" xmlns:w16se="http://schemas.microsoft.com/office/word/2015/wordml/symex" xmlns:wpg="http://schemas.microsoft.com/office/word/2010/wordprocessingGroup" xmlns:wpi="http://schemas.microsoft.com/office/word/2010/wordprocessingInk" xmlns:wne="http://schemas.microsoft.com/office/word/2006/wordml" xmlns:wps="http://schemas.microsoft.com/office/word/2010/wordprocessingShape" mc:Ignorable="w14 w15 w16se w16cid wp14">
+  <w:abstractNum w:abstractNumId="0" w15:restartNumberingAfterBreak="0">
     <w:nsid w:val="28144C05"/>
     <w:multiLevelType w:val="hybridMultilevel"/>
     <w:tmpl w:val="F16436F0"/>
@@ -5206,7 +5135,7 @@
       </w:rPr>
     </w:lvl>
   </w:abstractNum>
-  <w:abstractNum w:abstractNumId="1">
+  <w:abstractNum w:abstractNumId="1" w15:restartNumberingAfterBreak="0">
     <w:nsid w:val="3FE97EF4"/>
     <w:multiLevelType w:val="hybridMultilevel"/>
     <w:tmpl w:val="3E6402CA"/>
@@ -5319,7 +5248,7 @@
       </w:rPr>
     </w:lvl>
   </w:abstractNum>
-  <w:abstractNum w:abstractNumId="2">
+  <w:abstractNum w:abstractNumId="2" w15:restartNumberingAfterBreak="0">
     <w:nsid w:val="4CEA79BF"/>
     <w:multiLevelType w:val="hybridMultilevel"/>
     <w:tmpl w:val="BB985EC0"/>
@@ -5432,7 +5361,7 @@
       </w:rPr>
     </w:lvl>
   </w:abstractNum>
-  <w:abstractNum w:abstractNumId="3">
+  <w:abstractNum w:abstractNumId="3" w15:restartNumberingAfterBreak="0">
     <w:nsid w:val="60A60AB6"/>
     <w:multiLevelType w:val="hybridMultilevel"/>
     <w:tmpl w:val="5080975E"/>
@@ -5545,7 +5474,7 @@
       </w:rPr>
     </w:lvl>
   </w:abstractNum>
-  <w:abstractNum w:abstractNumId="4">
+  <w:abstractNum w:abstractNumId="4" w15:restartNumberingAfterBreak="0">
     <w:nsid w:val="6E2F54B2"/>
     <w:multiLevelType w:val="hybridMultilevel"/>
     <w:tmpl w:val="12E8955C"/>
@@ -5677,7 +5606,7 @@
 </file>
 
 <file path=word/styles.xml><?xml version="1.0" encoding="utf-8"?>
-<w:styles xmlns:mc="http://schemas.openxmlformats.org/markup-compatibility/2006" xmlns:r="http://schemas.openxmlformats.org/officeDocument/2006/relationships" xmlns:w="http://schemas.openxmlformats.org/wordprocessingml/2006/main" xmlns:w14="http://schemas.microsoft.com/office/word/2010/wordml" mc:Ignorable="w14">
+<w:styles xmlns:mc="http://schemas.openxmlformats.org/markup-compatibility/2006" xmlns:r="http://schemas.openxmlformats.org/officeDocument/2006/relationships" xmlns:w="http://schemas.openxmlformats.org/wordprocessingml/2006/main" xmlns:w14="http://schemas.microsoft.com/office/word/2010/wordml" xmlns:w15="http://schemas.microsoft.com/office/word/2012/wordml" xmlns:w16cid="http://schemas.microsoft.com/office/word/2016/wordml/cid" xmlns:w16se="http://schemas.microsoft.com/office/word/2015/wordml/symex" mc:Ignorable="w14 w15 w16se w16cid">
   <w:docDefaults>
     <w:rPrDefault>
       <w:rPr>
@@ -5693,144 +5622,382 @@
       </w:pPr>
     </w:pPrDefault>
   </w:docDefaults>
-  <w:latentStyles w:defLockedState="0" w:defUIPriority="99" w:defSemiHidden="1" w:defUnhideWhenUsed="1" w:defQFormat="0" w:count="267">
-    <w:lsdException w:name="Normal" w:semiHidden="0" w:uiPriority="0" w:unhideWhenUsed="0" w:qFormat="1"/>
-    <w:lsdException w:name="heading 1" w:semiHidden="0" w:uiPriority="9" w:unhideWhenUsed="0" w:qFormat="1"/>
-    <w:lsdException w:name="heading 2" w:uiPriority="9" w:qFormat="1"/>
-    <w:lsdException w:name="heading 3" w:uiPriority="9" w:qFormat="1"/>
-    <w:lsdException w:name="heading 4" w:uiPriority="9" w:qFormat="1"/>
-    <w:lsdException w:name="heading 5" w:uiPriority="9" w:qFormat="1"/>
-    <w:lsdException w:name="heading 6" w:uiPriority="9" w:qFormat="1"/>
-    <w:lsdException w:name="heading 7" w:uiPriority="9" w:qFormat="1"/>
-    <w:lsdException w:name="heading 8" w:uiPriority="9" w:qFormat="1"/>
-    <w:lsdException w:name="heading 9" w:uiPriority="9" w:qFormat="1"/>
-    <w:lsdException w:name="toc 1" w:uiPriority="39"/>
-    <w:lsdException w:name="toc 2" w:uiPriority="39"/>
-    <w:lsdException w:name="toc 3" w:uiPriority="39"/>
-    <w:lsdException w:name="toc 4" w:uiPriority="39"/>
-    <w:lsdException w:name="toc 5" w:uiPriority="39"/>
-    <w:lsdException w:name="toc 6" w:uiPriority="39"/>
-    <w:lsdException w:name="toc 7" w:uiPriority="39"/>
-    <w:lsdException w:name="toc 8" w:uiPriority="39"/>
-    <w:lsdException w:name="toc 9" w:uiPriority="39"/>
-    <w:lsdException w:name="caption" w:uiPriority="35" w:qFormat="1"/>
-    <w:lsdException w:name="Title" w:semiHidden="0" w:uiPriority="10" w:unhideWhenUsed="0" w:qFormat="1"/>
-    <w:lsdException w:name="Default Paragraph Font" w:uiPriority="1"/>
-    <w:lsdException w:name="Subtitle" w:semiHidden="0" w:uiPriority="11" w:unhideWhenUsed="0" w:qFormat="1"/>
-    <w:lsdException w:name="Strong" w:semiHidden="0" w:uiPriority="22" w:unhideWhenUsed="0" w:qFormat="1"/>
-    <w:lsdException w:name="Emphasis" w:semiHidden="0" w:uiPriority="20" w:unhideWhenUsed="0" w:qFormat="1"/>
-    <w:lsdException w:name="Table Grid" w:uiPriority="59"/>
-    <w:lsdException w:name="Placeholder Text" w:unhideWhenUsed="0"/>
-    <w:lsdException w:name="No Spacing" w:semiHidden="0" w:uiPriority="1" w:unhideWhenUsed="0" w:qFormat="1"/>
-    <w:lsdException w:name="Light Shading" w:semiHidden="0" w:uiPriority="60" w:unhideWhenUsed="0"/>
-    <w:lsdException w:name="Light List" w:semiHidden="0" w:uiPriority="61" w:unhideWhenUsed="0"/>
-    <w:lsdException w:name="Light Grid" w:semiHidden="0" w:uiPriority="62" w:unhideWhenUsed="0"/>
-    <w:lsdException w:name="Medium Shading 1" w:semiHidden="0" w:uiPriority="63" w:unhideWhenUsed="0"/>
-    <w:lsdException w:name="Medium Shading 2" w:semiHidden="0" w:uiPriority="64" w:unhideWhenUsed="0"/>
-    <w:lsdException w:name="Medium List 1" w:semiHidden="0" w:uiPriority="65" w:unhideWhenUsed="0"/>
-    <w:lsdException w:name="Medium List 2" w:semiHidden="0" w:uiPriority="66" w:unhideWhenUsed="0"/>
-    <w:lsdException w:name="Medium Grid 1" w:semiHidden="0" w:uiPriority="67" w:unhideWhenUsed="0"/>
-    <w:lsdException w:name="Medium Grid 2" w:semiHidden="0" w:uiPriority="68" w:unhideWhenUsed="0"/>
-    <w:lsdException w:name="Medium Grid 3" w:semiHidden="0" w:uiPriority="69" w:unhideWhenUsed="0"/>
-    <w:lsdException w:name="Dark List" w:semiHidden="0" w:uiPriority="70" w:unhideWhenUsed="0"/>
-    <w:lsdException w:name="Colorful Shading" w:semiHidden="0" w:uiPriority="71" w:unhideWhenUsed="0"/>
-    <w:lsdException w:name="Colorful List" w:semiHidden="0" w:uiPriority="72" w:unhideWhenUsed="0"/>
-    <w:lsdException w:name="Colorful Grid" w:semiHidden="0" w:uiPriority="73" w:unhideWhenUsed="0"/>
-    <w:lsdException w:name="Light Shading Accent 1" w:semiHidden="0" w:uiPriority="60" w:unhideWhenUsed="0"/>
-    <w:lsdException w:name="Light List Accent 1" w:semiHidden="0" w:uiPriority="61" w:unhideWhenUsed="0"/>
-    <w:lsdException w:name="Light Grid Accent 1" w:semiHidden="0" w:uiPriority="62" w:unhideWhenUsed="0"/>
-    <w:lsdException w:name="Medium Shading 1 Accent 1" w:semiHidden="0" w:uiPriority="63" w:unhideWhenUsed="0"/>
-    <w:lsdException w:name="Medium Shading 2 Accent 1" w:semiHidden="0" w:uiPriority="64" w:unhideWhenUsed="0"/>
-    <w:lsdException w:name="Medium List 1 Accent 1" w:semiHidden="0" w:uiPriority="65" w:unhideWhenUsed="0"/>
-    <w:lsdException w:name="Revision" w:unhideWhenUsed="0"/>
-    <w:lsdException w:name="List Paragraph" w:semiHidden="0" w:uiPriority="34" w:unhideWhenUsed="0" w:qFormat="1"/>
-    <w:lsdException w:name="Quote" w:semiHidden="0" w:uiPriority="29" w:unhideWhenUsed="0" w:qFormat="1"/>
-    <w:lsdException w:name="Intense Quote" w:semiHidden="0" w:uiPriority="30" w:unhideWhenUsed="0" w:qFormat="1"/>
-    <w:lsdException w:name="Medium List 2 Accent 1" w:semiHidden="0" w:uiPriority="66" w:unhideWhenUsed="0"/>
-    <w:lsdException w:name="Medium Grid 1 Accent 1" w:semiHidden="0" w:uiPriority="67" w:unhideWhenUsed="0"/>
-    <w:lsdException w:name="Medium Grid 2 Accent 1" w:semiHidden="0" w:uiPriority="68" w:unhideWhenUsed="0"/>
-    <w:lsdException w:name="Medium Grid 3 Accent 1" w:semiHidden="0" w:uiPriority="69" w:unhideWhenUsed="0"/>
-    <w:lsdException w:name="Dark List Accent 1" w:semiHidden="0" w:uiPriority="70" w:unhideWhenUsed="0"/>
-    <w:lsdException w:name="Colorful Shading Accent 1" w:semiHidden="0" w:uiPriority="71" w:unhideWhenUsed="0"/>
-    <w:lsdException w:name="Colorful List Accent 1" w:semiHidden="0" w:uiPriority="72" w:unhideWhenUsed="0"/>
-    <w:lsdException w:name="Colorful Grid Accent 1" w:semiHidden="0" w:uiPriority="73" w:unhideWhenUsed="0"/>
-    <w:lsdException w:name="Light Shading Accent 2" w:semiHidden="0" w:uiPriority="60" w:unhideWhenUsed="0"/>
-    <w:lsdException w:name="Light List Accent 2" w:semiHidden="0" w:uiPriority="61" w:unhideWhenUsed="0"/>
-    <w:lsdException w:name="Light Grid Accent 2" w:semiHidden="0" w:uiPriority="62" w:unhideWhenUsed="0"/>
-    <w:lsdException w:name="Medium Shading 1 Accent 2" w:semiHidden="0" w:uiPriority="63" w:unhideWhenUsed="0"/>
-    <w:lsdException w:name="Medium Shading 2 Accent 2" w:semiHidden="0" w:uiPriority="64" w:unhideWhenUsed="0"/>
-    <w:lsdException w:name="Medium List 1 Accent 2" w:semiHidden="0" w:uiPriority="65" w:unhideWhenUsed="0"/>
-    <w:lsdException w:name="Medium List 2 Accent 2" w:semiHidden="0" w:uiPriority="66" w:unhideWhenUsed="0"/>
-    <w:lsdException w:name="Medium Grid 1 Accent 2" w:semiHidden="0" w:uiPriority="67" w:unhideWhenUsed="0"/>
-    <w:lsdException w:name="Medium Grid 2 Accent 2" w:semiHidden="0" w:uiPriority="68" w:unhideWhenUsed="0"/>
-    <w:lsdException w:name="Medium Grid 3 Accent 2" w:semiHidden="0" w:uiPriority="69" w:unhideWhenUsed="0"/>
-    <w:lsdException w:name="Dark List Accent 2" w:semiHidden="0" w:uiPriority="70" w:unhideWhenUsed="0"/>
-    <w:lsdException w:name="Colorful Shading Accent 2" w:semiHidden="0" w:uiPriority="71" w:unhideWhenUsed="0"/>
-    <w:lsdException w:name="Colorful List Accent 2" w:semiHidden="0" w:uiPriority="72" w:unhideWhenUsed="0"/>
-    <w:lsdException w:name="Colorful Grid Accent 2" w:semiHidden="0" w:uiPriority="73" w:unhideWhenUsed="0"/>
-    <w:lsdException w:name="Light Shading Accent 3" w:semiHidden="0" w:uiPriority="60" w:unhideWhenUsed="0"/>
-    <w:lsdException w:name="Light List Accent 3" w:semiHidden="0" w:uiPriority="61" w:unhideWhenUsed="0"/>
-    <w:lsdException w:name="Light Grid Accent 3" w:semiHidden="0" w:uiPriority="62" w:unhideWhenUsed="0"/>
-    <w:lsdException w:name="Medium Shading 1 Accent 3" w:semiHidden="0" w:uiPriority="63" w:unhideWhenUsed="0"/>
-    <w:lsdException w:name="Medium Shading 2 Accent 3" w:semiHidden="0" w:uiPriority="64" w:unhideWhenUsed="0"/>
-    <w:lsdException w:name="Medium List 1 Accent 3" w:semiHidden="0" w:uiPriority="65" w:unhideWhenUsed="0"/>
-    <w:lsdException w:name="Medium List 2 Accent 3" w:semiHidden="0" w:uiPriority="66" w:unhideWhenUsed="0"/>
-    <w:lsdException w:name="Medium Grid 1 Accent 3" w:semiHidden="0" w:uiPriority="67" w:unhideWhenUsed="0"/>
-    <w:lsdException w:name="Medium Grid 2 Accent 3" w:semiHidden="0" w:uiPriority="68" w:unhideWhenUsed="0"/>
-    <w:lsdException w:name="Medium Grid 3 Accent 3" w:semiHidden="0" w:uiPriority="69" w:unhideWhenUsed="0"/>
-    <w:lsdException w:name="Dark List Accent 3" w:semiHidden="0" w:uiPriority="70" w:unhideWhenUsed="0"/>
-    <w:lsdException w:name="Colorful Shading Accent 3" w:semiHidden="0" w:uiPriority="71" w:unhideWhenUsed="0"/>
-    <w:lsdException w:name="Colorful List Accent 3" w:semiHidden="0" w:uiPriority="72" w:unhideWhenUsed="0"/>
-    <w:lsdException w:name="Colorful Grid Accent 3" w:semiHidden="0" w:uiPriority="73" w:unhideWhenUsed="0"/>
-    <w:lsdException w:name="Light Shading Accent 4" w:semiHidden="0" w:uiPriority="60" w:unhideWhenUsed="0"/>
-    <w:lsdException w:name="Light List Accent 4" w:semiHidden="0" w:uiPriority="61" w:unhideWhenUsed="0"/>
-    <w:lsdException w:name="Light Grid Accent 4" w:semiHidden="0" w:uiPriority="62" w:unhideWhenUsed="0"/>
-    <w:lsdException w:name="Medium Shading 1 Accent 4" w:semiHidden="0" w:uiPriority="63" w:unhideWhenUsed="0"/>
-    <w:lsdException w:name="Medium Shading 2 Accent 4" w:semiHidden="0" w:uiPriority="64" w:unhideWhenUsed="0"/>
-    <w:lsdException w:name="Medium List 1 Accent 4" w:semiHidden="0" w:uiPriority="65" w:unhideWhenUsed="0"/>
-    <w:lsdException w:name="Medium List 2 Accent 4" w:semiHidden="0" w:uiPriority="66" w:unhideWhenUsed="0"/>
-    <w:lsdException w:name="Medium Grid 1 Accent 4" w:semiHidden="0" w:uiPriority="67" w:unhideWhenUsed="0"/>
-    <w:lsdException w:name="Medium Grid 2 Accent 4" w:semiHidden="0" w:uiPriority="68" w:unhideWhenUsed="0"/>
-    <w:lsdException w:name="Medium Grid 3 Accent 4" w:semiHidden="0" w:uiPriority="69" w:unhideWhenUsed="0"/>
-    <w:lsdException w:name="Dark List Accent 4" w:semiHidden="0" w:uiPriority="70" w:unhideWhenUsed="0"/>
-    <w:lsdException w:name="Colorful Shading Accent 4" w:semiHidden="0" w:uiPriority="71" w:unhideWhenUsed="0"/>
-    <w:lsdException w:name="Colorful List Accent 4" w:semiHidden="0" w:uiPriority="72" w:unhideWhenUsed="0"/>
-    <w:lsdException w:name="Colorful Grid Accent 4" w:semiHidden="0" w:uiPriority="73" w:unhideWhenUsed="0"/>
-    <w:lsdException w:name="Light Shading Accent 5" w:semiHidden="0" w:uiPriority="60" w:unhideWhenUsed="0"/>
-    <w:lsdException w:name="Light List Accent 5" w:semiHidden="0" w:uiPriority="61" w:unhideWhenUsed="0"/>
-    <w:lsdException w:name="Light Grid Accent 5" w:semiHidden="0" w:uiPriority="62" w:unhideWhenUsed="0"/>
-    <w:lsdException w:name="Medium Shading 1 Accent 5" w:semiHidden="0" w:uiPriority="63" w:unhideWhenUsed="0"/>
-    <w:lsdException w:name="Medium Shading 2 Accent 5" w:semiHidden="0" w:uiPriority="64" w:unhideWhenUsed="0"/>
-    <w:lsdException w:name="Medium List 1 Accent 5" w:semiHidden="0" w:uiPriority="65" w:unhideWhenUsed="0"/>
-    <w:lsdException w:name="Medium List 2 Accent 5" w:semiHidden="0" w:uiPriority="66" w:unhideWhenUsed="0"/>
-    <w:lsdException w:name="Medium Grid 1 Accent 5" w:semiHidden="0" w:uiPriority="67" w:unhideWhenUsed="0"/>
-    <w:lsdException w:name="Medium Grid 2 Accent 5" w:semiHidden="0" w:uiPriority="68" w:unhideWhenUsed="0"/>
-    <w:lsdException w:name="Medium Grid 3 Accent 5" w:semiHidden="0" w:uiPriority="69" w:unhideWhenUsed="0"/>
-    <w:lsdException w:name="Dark List Accent 5" w:semiHidden="0" w:uiPriority="70" w:unhideWhenUsed="0"/>
-    <w:lsdException w:name="Colorful Shading Accent 5" w:semiHidden="0" w:uiPriority="71" w:unhideWhenUsed="0"/>
-    <w:lsdException w:name="Colorful List Accent 5" w:semiHidden="0" w:uiPriority="72" w:unhideWhenUsed="0"/>
-    <w:lsdException w:name="Colorful Grid Accent 5" w:semiHidden="0" w:uiPriority="73" w:unhideWhenUsed="0"/>
-    <w:lsdException w:name="Light Shading Accent 6" w:semiHidden="0" w:uiPriority="60" w:unhideWhenUsed="0"/>
-    <w:lsdException w:name="Light List Accent 6" w:semiHidden="0" w:uiPriority="61" w:unhideWhenUsed="0"/>
-    <w:lsdException w:name="Light Grid Accent 6" w:semiHidden="0" w:uiPriority="62" w:unhideWhenUsed="0"/>
-    <w:lsdException w:name="Medium Shading 1 Accent 6" w:semiHidden="0" w:uiPriority="63" w:unhideWhenUsed="0"/>
-    <w:lsdException w:name="Medium Shading 2 Accent 6" w:semiHidden="0" w:uiPriority="64" w:unhideWhenUsed="0"/>
-    <w:lsdException w:name="Medium List 1 Accent 6" w:semiHidden="0" w:uiPriority="65" w:unhideWhenUsed="0"/>
-    <w:lsdException w:name="Medium List 2 Accent 6" w:semiHidden="0" w:uiPriority="66" w:unhideWhenUsed="0"/>
-    <w:lsdException w:name="Medium Grid 1 Accent 6" w:semiHidden="0" w:uiPriority="67" w:unhideWhenUsed="0"/>
-    <w:lsdException w:name="Medium Grid 2 Accent 6" w:semiHidden="0" w:uiPriority="68" w:unhideWhenUsed="0"/>
-    <w:lsdException w:name="Medium Grid 3 Accent 6" w:semiHidden="0" w:uiPriority="69" w:unhideWhenUsed="0"/>
-    <w:lsdException w:name="Dark List Accent 6" w:semiHidden="0" w:uiPriority="70" w:unhideWhenUsed="0"/>
-    <w:lsdException w:name="Colorful Shading Accent 6" w:semiHidden="0" w:uiPriority="71" w:unhideWhenUsed="0"/>
-    <w:lsdException w:name="Colorful List Accent 6" w:semiHidden="0" w:uiPriority="72" w:unhideWhenUsed="0"/>
-    <w:lsdException w:name="Colorful Grid Accent 6" w:semiHidden="0" w:uiPriority="73" w:unhideWhenUsed="0"/>
-    <w:lsdException w:name="Subtle Emphasis" w:semiHidden="0" w:uiPriority="19" w:unhideWhenUsed="0" w:qFormat="1"/>
-    <w:lsdException w:name="Intense Emphasis" w:semiHidden="0" w:uiPriority="21" w:unhideWhenUsed="0" w:qFormat="1"/>
-    <w:lsdException w:name="Subtle Reference" w:semiHidden="0" w:uiPriority="31" w:unhideWhenUsed="0" w:qFormat="1"/>
-    <w:lsdException w:name="Intense Reference" w:semiHidden="0" w:uiPriority="32" w:unhideWhenUsed="0" w:qFormat="1"/>
-    <w:lsdException w:name="Book Title" w:semiHidden="0" w:uiPriority="33" w:unhideWhenUsed="0" w:qFormat="1"/>
-    <w:lsdException w:name="Bibliography" w:uiPriority="37"/>
-    <w:lsdException w:name="TOC Heading" w:uiPriority="39" w:qFormat="1"/>
+  <w:latentStyles w:defLockedState="0" w:defUIPriority="99" w:defSemiHidden="0" w:defUnhideWhenUsed="0" w:defQFormat="0" w:count="375">
+    <w:lsdException w:name="Normal" w:uiPriority="0" w:qFormat="1"/>
+    <w:lsdException w:name="heading 1" w:uiPriority="9" w:qFormat="1"/>
+    <w:lsdException w:name="heading 2" w:semiHidden="1" w:uiPriority="9" w:unhideWhenUsed="1" w:qFormat="1"/>
+    <w:lsdException w:name="heading 3" w:semiHidden="1" w:uiPriority="9" w:unhideWhenUsed="1" w:qFormat="1"/>
+    <w:lsdException w:name="heading 4" w:semiHidden="1" w:uiPriority="9" w:unhideWhenUsed="1" w:qFormat="1"/>
+    <w:lsdException w:name="heading 5" w:semiHidden="1" w:uiPriority="9" w:unhideWhenUsed="1" w:qFormat="1"/>
+    <w:lsdException w:name="heading 6" w:semiHidden="1" w:uiPriority="9" w:unhideWhenUsed="1" w:qFormat="1"/>
+    <w:lsdException w:name="heading 7" w:semiHidden="1" w:uiPriority="9" w:unhideWhenUsed="1" w:qFormat="1"/>
+    <w:lsdException w:name="heading 8" w:semiHidden="1" w:uiPriority="9" w:unhideWhenUsed="1" w:qFormat="1"/>
+    <w:lsdException w:name="heading 9" w:semiHidden="1" w:uiPriority="9" w:unhideWhenUsed="1" w:qFormat="1"/>
+    <w:lsdException w:name="index 1" w:semiHidden="1" w:unhideWhenUsed="1"/>
+    <w:lsdException w:name="index 2" w:semiHidden="1" w:unhideWhenUsed="1"/>
+    <w:lsdException w:name="index 3" w:semiHidden="1" w:unhideWhenUsed="1"/>
+    <w:lsdException w:name="index 4" w:semiHidden="1" w:unhideWhenUsed="1"/>
+    <w:lsdException w:name="index 5" w:semiHidden="1" w:unhideWhenUsed="1"/>
+    <w:lsdException w:name="index 6" w:semiHidden="1" w:unhideWhenUsed="1"/>
+    <w:lsdException w:name="index 7" w:semiHidden="1" w:unhideWhenUsed="1"/>
+    <w:lsdException w:name="index 8" w:semiHidden="1" w:unhideWhenUsed="1"/>
+    <w:lsdException w:name="index 9" w:semiHidden="1" w:unhideWhenUsed="1"/>
+    <w:lsdException w:name="toc 1" w:semiHidden="1" w:uiPriority="39" w:unhideWhenUsed="1"/>
+    <w:lsdException w:name="toc 2" w:semiHidden="1" w:uiPriority="39" w:unhideWhenUsed="1"/>
+    <w:lsdException w:name="toc 3" w:semiHidden="1" w:uiPriority="39" w:unhideWhenUsed="1"/>
+    <w:lsdException w:name="toc 4" w:semiHidden="1" w:uiPriority="39" w:unhideWhenUsed="1"/>
+    <w:lsdException w:name="toc 5" w:semiHidden="1" w:uiPriority="39" w:unhideWhenUsed="1"/>
+    <w:lsdException w:name="toc 6" w:semiHidden="1" w:uiPriority="39" w:unhideWhenUsed="1"/>
+    <w:lsdException w:name="toc 7" w:semiHidden="1" w:uiPriority="39" w:unhideWhenUsed="1"/>
+    <w:lsdException w:name="toc 8" w:semiHidden="1" w:uiPriority="39" w:unhideWhenUsed="1"/>
+    <w:lsdException w:name="toc 9" w:semiHidden="1" w:uiPriority="39" w:unhideWhenUsed="1"/>
+    <w:lsdException w:name="Normal Indent" w:semiHidden="1" w:unhideWhenUsed="1"/>
+    <w:lsdException w:name="footnote text" w:semiHidden="1" w:unhideWhenUsed="1"/>
+    <w:lsdException w:name="annotation text" w:semiHidden="1" w:unhideWhenUsed="1"/>
+    <w:lsdException w:name="header" w:semiHidden="1" w:unhideWhenUsed="1"/>
+    <w:lsdException w:name="footer" w:semiHidden="1" w:unhideWhenUsed="1"/>
+    <w:lsdException w:name="index heading" w:semiHidden="1" w:unhideWhenUsed="1"/>
+    <w:lsdException w:name="caption" w:semiHidden="1" w:uiPriority="35" w:unhideWhenUsed="1" w:qFormat="1"/>
+    <w:lsdException w:name="table of figures" w:semiHidden="1" w:unhideWhenUsed="1"/>
+    <w:lsdException w:name="envelope address" w:semiHidden="1" w:unhideWhenUsed="1"/>
+    <w:lsdException w:name="envelope return" w:semiHidden="1" w:unhideWhenUsed="1"/>
+    <w:lsdException w:name="footnote reference" w:semiHidden="1" w:unhideWhenUsed="1"/>
+    <w:lsdException w:name="annotation reference" w:semiHidden="1" w:unhideWhenUsed="1"/>
+    <w:lsdException w:name="line number" w:semiHidden="1" w:unhideWhenUsed="1"/>
+    <w:lsdException w:name="page number" w:semiHidden="1" w:unhideWhenUsed="1"/>
+    <w:lsdException w:name="endnote reference" w:semiHidden="1" w:unhideWhenUsed="1"/>
+    <w:lsdException w:name="endnote text" w:semiHidden="1" w:unhideWhenUsed="1"/>
+    <w:lsdException w:name="table of authorities" w:semiHidden="1" w:unhideWhenUsed="1"/>
+    <w:lsdException w:name="macro" w:semiHidden="1" w:unhideWhenUsed="1"/>
+    <w:lsdException w:name="toa heading" w:semiHidden="1" w:unhideWhenUsed="1"/>
+    <w:lsdException w:name="List" w:semiHidden="1" w:unhideWhenUsed="1"/>
+    <w:lsdException w:name="List Bullet" w:semiHidden="1" w:unhideWhenUsed="1"/>
+    <w:lsdException w:name="List Number" w:semiHidden="1" w:unhideWhenUsed="1"/>
+    <w:lsdException w:name="List 2" w:semiHidden="1" w:unhideWhenUsed="1"/>
+    <w:lsdException w:name="List 3" w:semiHidden="1" w:unhideWhenUsed="1"/>
+    <w:lsdException w:name="List 4" w:semiHidden="1" w:unhideWhenUsed="1"/>
+    <w:lsdException w:name="List 5" w:semiHidden="1" w:unhideWhenUsed="1"/>
+    <w:lsdException w:name="List Bullet 2" w:semiHidden="1" w:unhideWhenUsed="1"/>
+    <w:lsdException w:name="List Bullet 3" w:semiHidden="1" w:unhideWhenUsed="1"/>
+    <w:lsdException w:name="List Bullet 4" w:semiHidden="1" w:unhideWhenUsed="1"/>
+    <w:lsdException w:name="List Bullet 5" w:semiHidden="1" w:unhideWhenUsed="1"/>
+    <w:lsdException w:name="List Number 2" w:semiHidden="1" w:unhideWhenUsed="1"/>
+    <w:lsdException w:name="List Number 3" w:semiHidden="1" w:unhideWhenUsed="1"/>
+    <w:lsdException w:name="List Number 4" w:semiHidden="1" w:unhideWhenUsed="1"/>
+    <w:lsdException w:name="List Number 5" w:semiHidden="1" w:unhideWhenUsed="1"/>
+    <w:lsdException w:name="Title" w:uiPriority="10" w:qFormat="1"/>
+    <w:lsdException w:name="Closing" w:semiHidden="1" w:unhideWhenUsed="1"/>
+    <w:lsdException w:name="Signature" w:semiHidden="1" w:unhideWhenUsed="1"/>
+    <w:lsdException w:name="Default Paragraph Font" w:semiHidden="1" w:uiPriority="1" w:unhideWhenUsed="1"/>
+    <w:lsdException w:name="Body Text" w:semiHidden="1" w:unhideWhenUsed="1"/>
+    <w:lsdException w:name="Body Text Indent" w:semiHidden="1" w:unhideWhenUsed="1"/>
+    <w:lsdException w:name="List Continue" w:semiHidden="1" w:unhideWhenUsed="1"/>
+    <w:lsdException w:name="List Continue 2" w:semiHidden="1" w:unhideWhenUsed="1"/>
+    <w:lsdException w:name="List Continue 3" w:semiHidden="1" w:unhideWhenUsed="1"/>
+    <w:lsdException w:name="List Continue 4" w:semiHidden="1" w:unhideWhenUsed="1"/>
+    <w:lsdException w:name="List Continue 5" w:semiHidden="1" w:unhideWhenUsed="1"/>
+    <w:lsdException w:name="Message Header" w:semiHidden="1" w:unhideWhenUsed="1"/>
+    <w:lsdException w:name="Subtitle" w:uiPriority="11" w:qFormat="1"/>
+    <w:lsdException w:name="Salutation" w:semiHidden="1" w:unhideWhenUsed="1"/>
+    <w:lsdException w:name="Date" w:semiHidden="1" w:unhideWhenUsed="1"/>
+    <w:lsdException w:name="Body Text First Indent" w:semiHidden="1" w:unhideWhenUsed="1"/>
+    <w:lsdException w:name="Body Text First Indent 2" w:semiHidden="1" w:unhideWhenUsed="1"/>
+    <w:lsdException w:name="Note Heading" w:semiHidden="1" w:unhideWhenUsed="1"/>
+    <w:lsdException w:name="Body Text 2" w:semiHidden="1" w:unhideWhenUsed="1"/>
+    <w:lsdException w:name="Body Text 3" w:semiHidden="1" w:unhideWhenUsed="1"/>
+    <w:lsdException w:name="Body Text Indent 2" w:semiHidden="1" w:unhideWhenUsed="1"/>
+    <w:lsdException w:name="Body Text Indent 3" w:semiHidden="1" w:unhideWhenUsed="1"/>
+    <w:lsdException w:name="Block Text" w:semiHidden="1" w:unhideWhenUsed="1"/>
+    <w:lsdException w:name="Hyperlink" w:semiHidden="1" w:unhideWhenUsed="1"/>
+    <w:lsdException w:name="FollowedHyperlink" w:semiHidden="1" w:unhideWhenUsed="1"/>
+    <w:lsdException w:name="Strong" w:uiPriority="22" w:qFormat="1"/>
+    <w:lsdException w:name="Emphasis" w:uiPriority="20" w:qFormat="1"/>
+    <w:lsdException w:name="Document Map" w:semiHidden="1" w:unhideWhenUsed="1"/>
+    <w:lsdException w:name="Plain Text" w:semiHidden="1" w:unhideWhenUsed="1"/>
+    <w:lsdException w:name="E-mail Signature" w:semiHidden="1" w:unhideWhenUsed="1"/>
+    <w:lsdException w:name="HTML Top of Form" w:semiHidden="1" w:unhideWhenUsed="1"/>
+    <w:lsdException w:name="HTML Bottom of Form" w:semiHidden="1" w:unhideWhenUsed="1"/>
+    <w:lsdException w:name="Normal (Web)" w:semiHidden="1" w:unhideWhenUsed="1"/>
+    <w:lsdException w:name="HTML Acronym" w:semiHidden="1" w:unhideWhenUsed="1"/>
+    <w:lsdException w:name="HTML Address" w:semiHidden="1" w:unhideWhenUsed="1"/>
+    <w:lsdException w:name="HTML Cite" w:semiHidden="1" w:unhideWhenUsed="1"/>
+    <w:lsdException w:name="HTML Code" w:semiHidden="1" w:unhideWhenUsed="1"/>
+    <w:lsdException w:name="HTML Definition" w:semiHidden="1" w:unhideWhenUsed="1"/>
+    <w:lsdException w:name="HTML Keyboard" w:semiHidden="1" w:unhideWhenUsed="1"/>
+    <w:lsdException w:name="HTML Preformatted" w:semiHidden="1" w:unhideWhenUsed="1"/>
+    <w:lsdException w:name="HTML Sample" w:semiHidden="1" w:unhideWhenUsed="1"/>
+    <w:lsdException w:name="HTML Typewriter" w:semiHidden="1" w:unhideWhenUsed="1"/>
+    <w:lsdException w:name="HTML Variable" w:semiHidden="1" w:unhideWhenUsed="1"/>
+    <w:lsdException w:name="Normal Table" w:semiHidden="1" w:unhideWhenUsed="1"/>
+    <w:lsdException w:name="annotation subject" w:semiHidden="1" w:unhideWhenUsed="1"/>
+    <w:lsdException w:name="No List" w:semiHidden="1" w:unhideWhenUsed="1"/>
+    <w:lsdException w:name="Outline List 1" w:semiHidden="1" w:unhideWhenUsed="1"/>
+    <w:lsdException w:name="Outline List 2" w:semiHidden="1" w:unhideWhenUsed="1"/>
+    <w:lsdException w:name="Outline List 3" w:semiHidden="1" w:unhideWhenUsed="1"/>
+    <w:lsdException w:name="Table Simple 1" w:semiHidden="1" w:unhideWhenUsed="1"/>
+    <w:lsdException w:name="Table Simple 2" w:semiHidden="1" w:unhideWhenUsed="1"/>
+    <w:lsdException w:name="Table Simple 3" w:semiHidden="1" w:unhideWhenUsed="1"/>
+    <w:lsdException w:name="Table Classic 1" w:semiHidden="1" w:unhideWhenUsed="1"/>
+    <w:lsdException w:name="Table Classic 2" w:semiHidden="1" w:unhideWhenUsed="1"/>
+    <w:lsdException w:name="Table Classic 3" w:semiHidden="1" w:unhideWhenUsed="1"/>
+    <w:lsdException w:name="Table Classic 4" w:semiHidden="1" w:unhideWhenUsed="1"/>
+    <w:lsdException w:name="Table Colorful 1" w:semiHidden="1" w:unhideWhenUsed="1"/>
+    <w:lsdException w:name="Table Colorful 2" w:semiHidden="1" w:unhideWhenUsed="1"/>
+    <w:lsdException w:name="Table Colorful 3" w:semiHidden="1" w:unhideWhenUsed="1"/>
+    <w:lsdException w:name="Table Columns 1" w:semiHidden="1" w:unhideWhenUsed="1"/>
+    <w:lsdException w:name="Table Columns 2" w:semiHidden="1" w:unhideWhenUsed="1"/>
+    <w:lsdException w:name="Table Columns 3" w:semiHidden="1" w:unhideWhenUsed="1"/>
+    <w:lsdException w:name="Table Columns 4" w:semiHidden="1" w:unhideWhenUsed="1"/>
+    <w:lsdException w:name="Table Columns 5" w:semiHidden="1" w:unhideWhenUsed="1"/>
+    <w:lsdException w:name="Table Grid 1" w:semiHidden="1" w:unhideWhenUsed="1"/>
+    <w:lsdException w:name="Table Grid 2" w:semiHidden="1" w:unhideWhenUsed="1"/>
+    <w:lsdException w:name="Table Grid 3" w:semiHidden="1" w:unhideWhenUsed="1"/>
+    <w:lsdException w:name="Table Grid 4" w:semiHidden="1" w:unhideWhenUsed="1"/>
+    <w:lsdException w:name="Table Grid 5" w:semiHidden="1" w:unhideWhenUsed="1"/>
+    <w:lsdException w:name="Table Grid 6" w:semiHidden="1" w:unhideWhenUsed="1"/>
+    <w:lsdException w:name="Table Grid 7" w:semiHidden="1" w:unhideWhenUsed="1"/>
+    <w:lsdException w:name="Table Grid 8" w:semiHidden="1" w:unhideWhenUsed="1"/>
+    <w:lsdException w:name="Table List 1" w:semiHidden="1" w:unhideWhenUsed="1"/>
+    <w:lsdException w:name="Table List 2" w:semiHidden="1" w:unhideWhenUsed="1"/>
+    <w:lsdException w:name="Table List 3" w:semiHidden="1" w:unhideWhenUsed="1"/>
+    <w:lsdException w:name="Table List 4" w:semiHidden="1" w:unhideWhenUsed="1"/>
+    <w:lsdException w:name="Table List 5" w:semiHidden="1" w:unhideWhenUsed="1"/>
+    <w:lsdException w:name="Table List 6" w:semiHidden="1" w:unhideWhenUsed="1"/>
+    <w:lsdException w:name="Table List 7" w:semiHidden="1" w:unhideWhenUsed="1"/>
+    <w:lsdException w:name="Table List 8" w:semiHidden="1" w:unhideWhenUsed="1"/>
+    <w:lsdException w:name="Table 3D effects 1" w:semiHidden="1" w:unhideWhenUsed="1"/>
+    <w:lsdException w:name="Table 3D effects 2" w:semiHidden="1" w:unhideWhenUsed="1"/>
+    <w:lsdException w:name="Table 3D effects 3" w:semiHidden="1" w:unhideWhenUsed="1"/>
+    <w:lsdException w:name="Table Contemporary" w:semiHidden="1" w:unhideWhenUsed="1"/>
+    <w:lsdException w:name="Table Elegant" w:semiHidden="1" w:unhideWhenUsed="1"/>
+    <w:lsdException w:name="Table Professional" w:semiHidden="1" w:unhideWhenUsed="1"/>
+    <w:lsdException w:name="Table Subtle 1" w:semiHidden="1" w:unhideWhenUsed="1"/>
+    <w:lsdException w:name="Table Subtle 2" w:semiHidden="1" w:unhideWhenUsed="1"/>
+    <w:lsdException w:name="Table Web 1" w:semiHidden="1" w:unhideWhenUsed="1"/>
+    <w:lsdException w:name="Table Web 2" w:semiHidden="1" w:unhideWhenUsed="1"/>
+    <w:lsdException w:name="Table Web 3" w:semiHidden="1" w:unhideWhenUsed="1"/>
+    <w:lsdException w:name="Balloon Text" w:semiHidden="1" w:unhideWhenUsed="1"/>
+    <w:lsdException w:name="Table Grid" w:semiHidden="1" w:uiPriority="59" w:unhideWhenUsed="1"/>
+    <w:lsdException w:name="Table Theme" w:semiHidden="1" w:unhideWhenUsed="1"/>
+    <w:lsdException w:name="Placeholder Text" w:semiHidden="1"/>
+    <w:lsdException w:name="No Spacing" w:uiPriority="1" w:qFormat="1"/>
+    <w:lsdException w:name="Light Shading" w:uiPriority="60"/>
+    <w:lsdException w:name="Light List" w:uiPriority="61"/>
+    <w:lsdException w:name="Light Grid" w:uiPriority="62"/>
+    <w:lsdException w:name="Medium Shading 1" w:uiPriority="63"/>
+    <w:lsdException w:name="Medium Shading 2" w:uiPriority="64"/>
+    <w:lsdException w:name="Medium List 1" w:uiPriority="65"/>
+    <w:lsdException w:name="Medium List 2" w:uiPriority="66"/>
+    <w:lsdException w:name="Medium Grid 1" w:uiPriority="67"/>
+    <w:lsdException w:name="Medium Grid 2" w:uiPriority="68"/>
+    <w:lsdException w:name="Medium Grid 3" w:uiPriority="69"/>
+    <w:lsdException w:name="Dark List" w:uiPriority="70"/>
+    <w:lsdException w:name="Colorful Shading" w:uiPriority="71"/>
+    <w:lsdException w:name="Colorful List" w:uiPriority="72"/>
+    <w:lsdException w:name="Colorful Grid" w:uiPriority="73"/>
+    <w:lsdException w:name="Light Shading Accent 1" w:uiPriority="60"/>
+    <w:lsdException w:name="Light List Accent 1" w:uiPriority="61"/>
+    <w:lsdException w:name="Light Grid Accent 1" w:uiPriority="62"/>
+    <w:lsdException w:name="Medium Shading 1 Accent 1" w:uiPriority="63"/>
+    <w:lsdException w:name="Medium Shading 2 Accent 1" w:uiPriority="64"/>
+    <w:lsdException w:name="Medium List 1 Accent 1" w:uiPriority="65"/>
+    <w:lsdException w:name="Revision" w:semiHidden="1"/>
+    <w:lsdException w:name="List Paragraph" w:uiPriority="34" w:qFormat="1"/>
+    <w:lsdException w:name="Quote" w:uiPriority="29" w:qFormat="1"/>
+    <w:lsdException w:name="Intense Quote" w:uiPriority="30" w:qFormat="1"/>
+    <w:lsdException w:name="Medium List 2 Accent 1" w:uiPriority="66"/>
+    <w:lsdException w:name="Medium Grid 1 Accent 1" w:uiPriority="67"/>
+    <w:lsdException w:name="Medium Grid 2 Accent 1" w:uiPriority="68"/>
+    <w:lsdException w:name="Medium Grid 3 Accent 1" w:uiPriority="69"/>
+    <w:lsdException w:name="Dark List Accent 1" w:uiPriority="70"/>
+    <w:lsdException w:name="Colorful Shading Accent 1" w:uiPriority="71"/>
+    <w:lsdException w:name="Colorful List Accent 1" w:uiPriority="72"/>
+    <w:lsdException w:name="Colorful Grid Accent 1" w:uiPriority="73"/>
+    <w:lsdException w:name="Light Shading Accent 2" w:uiPriority="60"/>
+    <w:lsdException w:name="Light List Accent 2" w:uiPriority="61"/>
+    <w:lsdException w:name="Light Grid Accent 2" w:uiPriority="62"/>
+    <w:lsdException w:name="Medium Shading 1 Accent 2" w:uiPriority="63"/>
+    <w:lsdException w:name="Medium Shading 2 Accent 2" w:uiPriority="64"/>
+    <w:lsdException w:name="Medium List 1 Accent 2" w:uiPriority="65"/>
+    <w:lsdException w:name="Medium List 2 Accent 2" w:uiPriority="66"/>
+    <w:lsdException w:name="Medium Grid 1 Accent 2" w:uiPriority="67"/>
+    <w:lsdException w:name="Medium Grid 2 Accent 2" w:uiPriority="68"/>
+    <w:lsdException w:name="Medium Grid 3 Accent 2" w:uiPriority="69"/>
+    <w:lsdException w:name="Dark List Accent 2" w:uiPriority="70"/>
+    <w:lsdException w:name="Colorful Shading Accent 2" w:uiPriority="71"/>
+    <w:lsdException w:name="Colorful List Accent 2" w:uiPriority="72"/>
+    <w:lsdException w:name="Colorful Grid Accent 2" w:uiPriority="73"/>
+    <w:lsdException w:name="Light Shading Accent 3" w:uiPriority="60"/>
+    <w:lsdException w:name="Light List Accent 3" w:uiPriority="61"/>
+    <w:lsdException w:name="Light Grid Accent 3" w:uiPriority="62"/>
+    <w:lsdException w:name="Medium Shading 1 Accent 3" w:uiPriority="63"/>
+    <w:lsdException w:name="Medium Shading 2 Accent 3" w:uiPriority="64"/>
+    <w:lsdException w:name="Medium List 1 Accent 3" w:uiPriority="65"/>
+    <w:lsdException w:name="Medium List 2 Accent 3" w:uiPriority="66"/>
+    <w:lsdException w:name="Medium Grid 1 Accent 3" w:uiPriority="67"/>
+    <w:lsdException w:name="Medium Grid 2 Accent 3" w:uiPriority="68"/>
+    <w:lsdException w:name="Medium Grid 3 Accent 3" w:uiPriority="69"/>
+    <w:lsdException w:name="Dark List Accent 3" w:uiPriority="70"/>
+    <w:lsdException w:name="Colorful Shading Accent 3" w:uiPriority="71"/>
+    <w:lsdException w:name="Colorful List Accent 3" w:uiPriority="72"/>
+    <w:lsdException w:name="Colorful Grid Accent 3" w:uiPriority="73"/>
+    <w:lsdException w:name="Light Shading Accent 4" w:uiPriority="60"/>
+    <w:lsdException w:name="Light List Accent 4" w:uiPriority="61"/>
+    <w:lsdException w:name="Light Grid Accent 4" w:uiPriority="62"/>
+    <w:lsdException w:name="Medium Shading 1 Accent 4" w:uiPriority="63"/>
+    <w:lsdException w:name="Medium Shading 2 Accent 4" w:uiPriority="64"/>
+    <w:lsdException w:name="Medium List 1 Accent 4" w:uiPriority="65"/>
+    <w:lsdException w:name="Medium List 2 Accent 4" w:uiPriority="66"/>
+    <w:lsdException w:name="Medium Grid 1 Accent 4" w:uiPriority="67"/>
+    <w:lsdException w:name="Medium Grid 2 Accent 4" w:uiPriority="68"/>
+    <w:lsdException w:name="Medium Grid 3 Accent 4" w:uiPriority="69"/>
+    <w:lsdException w:name="Dark List Accent 4" w:uiPriority="70"/>
+    <w:lsdException w:name="Colorful Shading Accent 4" w:uiPriority="71"/>
+    <w:lsdException w:name="Colorful List Accent 4" w:uiPriority="72"/>
+    <w:lsdException w:name="Colorful Grid Accent 4" w:uiPriority="73"/>
+    <w:lsdException w:name="Light Shading Accent 5" w:uiPriority="60"/>
+    <w:lsdException w:name="Light List Accent 5" w:uiPriority="61"/>
+    <w:lsdException w:name="Light Grid Accent 5" w:uiPriority="62"/>
+    <w:lsdException w:name="Medium Shading 1 Accent 5" w:uiPriority="63"/>
+    <w:lsdException w:name="Medium Shading 2 Accent 5" w:uiPriority="64"/>
+    <w:lsdException w:name="Medium List 1 Accent 5" w:uiPriority="65"/>
+    <w:lsdException w:name="Medium List 2 Accent 5" w:uiPriority="66"/>
+    <w:lsdException w:name="Medium Grid 1 Accent 5" w:uiPriority="67"/>
+    <w:lsdException w:name="Medium Grid 2 Accent 5" w:uiPriority="68"/>
+    <w:lsdException w:name="Medium Grid 3 Accent 5" w:uiPriority="69"/>
+    <w:lsdException w:name="Dark List Accent 5" w:uiPriority="70"/>
+    <w:lsdException w:name="Colorful Shading Accent 5" w:uiPriority="71"/>
+    <w:lsdException w:name="Colorful List Accent 5" w:uiPriority="72"/>
+    <w:lsdException w:name="Colorful Grid Accent 5" w:uiPriority="73"/>
+    <w:lsdException w:name="Light Shading Accent 6" w:uiPriority="60"/>
+    <w:lsdException w:name="Light List Accent 6" w:uiPriority="61"/>
+    <w:lsdException w:name="Light Grid Accent 6" w:uiPriority="62"/>
+    <w:lsdException w:name="Medium Shading 1 Accent 6" w:uiPriority="63"/>
+    <w:lsdException w:name="Medium Shading 2 Accent 6" w:uiPriority="64"/>
+    <w:lsdException w:name="Medium List 1 Accent 6" w:uiPriority="65"/>
+    <w:lsdException w:name="Medium List 2 Accent 6" w:uiPriority="66"/>
+    <w:lsdException w:name="Medium Grid 1 Accent 6" w:uiPriority="67"/>
+    <w:lsdException w:name="Medium Grid 2 Accent 6" w:uiPriority="68"/>
+    <w:lsdException w:name="Medium Grid 3 Accent 6" w:uiPriority="69"/>
+    <w:lsdException w:name="Dark List Accent 6" w:uiPriority="70"/>
+    <w:lsdException w:name="Colorful Shading Accent 6" w:uiPriority="71"/>
+    <w:lsdException w:name="Colorful List Accent 6" w:uiPriority="72"/>
+    <w:lsdException w:name="Colorful Grid Accent 6" w:uiPriority="73"/>
+    <w:lsdException w:name="Subtle Emphasis" w:uiPriority="19" w:qFormat="1"/>
+    <w:lsdException w:name="Intense Emphasis" w:uiPriority="21" w:qFormat="1"/>
+    <w:lsdException w:name="Subtle Reference" w:uiPriority="31" w:qFormat="1"/>
+    <w:lsdException w:name="Intense Reference" w:uiPriority="32" w:qFormat="1"/>
+    <w:lsdException w:name="Book Title" w:uiPriority="33" w:qFormat="1"/>
+    <w:lsdException w:name="Bibliography" w:semiHidden="1" w:uiPriority="37" w:unhideWhenUsed="1"/>
+    <w:lsdException w:name="TOC Heading" w:semiHidden="1" w:uiPriority="39" w:unhideWhenUsed="1" w:qFormat="1"/>
+    <w:lsdException w:name="Plain Table 1" w:uiPriority="41"/>
+    <w:lsdException w:name="Plain Table 2" w:uiPriority="42"/>
+    <w:lsdException w:name="Plain Table 3" w:uiPriority="43"/>
+    <w:lsdException w:name="Plain Table 4" w:uiPriority="44"/>
+    <w:lsdException w:name="Plain Table 5" w:uiPriority="45"/>
+    <w:lsdException w:name="Grid Table Light" w:uiPriority="40"/>
+    <w:lsdException w:name="Grid Table 1 Light" w:uiPriority="46"/>
+    <w:lsdException w:name="Grid Table 2" w:uiPriority="47"/>
+    <w:lsdException w:name="Grid Table 3" w:uiPriority="48"/>
+    <w:lsdException w:name="Grid Table 4" w:uiPriority="49"/>
+    <w:lsdException w:name="Grid Table 5 Dark" w:uiPriority="50"/>
+    <w:lsdException w:name="Grid Table 6 Colorful" w:uiPriority="51"/>
+    <w:lsdException w:name="Grid Table 7 Colorful" w:uiPriority="52"/>
+    <w:lsdException w:name="Grid Table 1 Light Accent 1" w:uiPriority="46"/>
+    <w:lsdException w:name="Grid Table 2 Accent 1" w:uiPriority="47"/>
+    <w:lsdException w:name="Grid Table 3 Accent 1" w:uiPriority="48"/>
+    <w:lsdException w:name="Grid Table 4 Accent 1" w:uiPriority="49"/>
+    <w:lsdException w:name="Grid Table 5 Dark Accent 1" w:uiPriority="50"/>
+    <w:lsdException w:name="Grid Table 6 Colorful Accent 1" w:uiPriority="51"/>
+    <w:lsdException w:name="Grid Table 7 Colorful Accent 1" w:uiPriority="52"/>
+    <w:lsdException w:name="Grid Table 1 Light Accent 2" w:uiPriority="46"/>
+    <w:lsdException w:name="Grid Table 2 Accent 2" w:uiPriority="47"/>
+    <w:lsdException w:name="Grid Table 3 Accent 2" w:uiPriority="48"/>
+    <w:lsdException w:name="Grid Table 4 Accent 2" w:uiPriority="49"/>
+    <w:lsdException w:name="Grid Table 5 Dark Accent 2" w:uiPriority="50"/>
+    <w:lsdException w:name="Grid Table 6 Colorful Accent 2" w:uiPriority="51"/>
+    <w:lsdException w:name="Grid Table 7 Colorful Accent 2" w:uiPriority="52"/>
+    <w:lsdException w:name="Grid Table 1 Light Accent 3" w:uiPriority="46"/>
+    <w:lsdException w:name="Grid Table 2 Accent 3" w:uiPriority="47"/>
+    <w:lsdException w:name="Grid Table 3 Accent 3" w:uiPriority="48"/>
+    <w:lsdException w:name="Grid Table 4 Accent 3" w:uiPriority="49"/>
+    <w:lsdException w:name="Grid Table 5 Dark Accent 3" w:uiPriority="50"/>
+    <w:lsdException w:name="Grid Table 6 Colorful Accent 3" w:uiPriority="51"/>
+    <w:lsdException w:name="Grid Table 7 Colorful Accent 3" w:uiPriority="52"/>
+    <w:lsdException w:name="Grid Table 1 Light Accent 4" w:uiPriority="46"/>
+    <w:lsdException w:name="Grid Table 2 Accent 4" w:uiPriority="47"/>
+    <w:lsdException w:name="Grid Table 3 Accent 4" w:uiPriority="48"/>
+    <w:lsdException w:name="Grid Table 4 Accent 4" w:uiPriority="49"/>
+    <w:lsdException w:name="Grid Table 5 Dark Accent 4" w:uiPriority="50"/>
+    <w:lsdException w:name="Grid Table 6 Colorful Accent 4" w:uiPriority="51"/>
+    <w:lsdException w:name="Grid Table 7 Colorful Accent 4" w:uiPriority="52"/>
+    <w:lsdException w:name="Grid Table 1 Light Accent 5" w:uiPriority="46"/>
+    <w:lsdException w:name="Grid Table 2 Accent 5" w:uiPriority="47"/>
+    <w:lsdException w:name="Grid Table 3 Accent 5" w:uiPriority="48"/>
+    <w:lsdException w:name="Grid Table 4 Accent 5" w:uiPriority="49"/>
+    <w:lsdException w:name="Grid Table 5 Dark Accent 5" w:uiPriority="50"/>
+    <w:lsdException w:name="Grid Table 6 Colorful Accent 5" w:uiPriority="51"/>
+    <w:lsdException w:name="Grid Table 7 Colorful Accent 5" w:uiPriority="52"/>
+    <w:lsdException w:name="Grid Table 1 Light Accent 6" w:uiPriority="46"/>
+    <w:lsdException w:name="Grid Table 2 Accent 6" w:uiPriority="47"/>
+    <w:lsdException w:name="Grid Table 3 Accent 6" w:uiPriority="48"/>
+    <w:lsdException w:name="Grid Table 4 Accent 6" w:uiPriority="49"/>
+    <w:lsdException w:name="Grid Table 5 Dark Accent 6" w:uiPriority="50"/>
+    <w:lsdException w:name="Grid Table 6 Colorful Accent 6" w:uiPriority="51"/>
+    <w:lsdException w:name="Grid Table 7 Colorful Accent 6" w:uiPriority="52"/>
+    <w:lsdException w:name="List Table 1 Light" w:uiPriority="46"/>
+    <w:lsdException w:name="List Table 2" w:uiPriority="47"/>
+    <w:lsdException w:name="List Table 3" w:uiPriority="48"/>
+    <w:lsdException w:name="List Table 4" w:uiPriority="49"/>
+    <w:lsdException w:name="List Table 5 Dark" w:uiPriority="50"/>
+    <w:lsdException w:name="List Table 6 Colorful" w:uiPriority="51"/>
+    <w:lsdException w:name="List Table 7 Colorful" w:uiPriority="52"/>
+    <w:lsdException w:name="List Table 1 Light Accent 1" w:uiPriority="46"/>
+    <w:lsdException w:name="List Table 2 Accent 1" w:uiPriority="47"/>
+    <w:lsdException w:name="List Table 3 Accent 1" w:uiPriority="48"/>
+    <w:lsdException w:name="List Table 4 Accent 1" w:uiPriority="49"/>
+    <w:lsdException w:name="List Table 5 Dark Accent 1" w:uiPriority="50"/>
+    <w:lsdException w:name="List Table 6 Colorful Accent 1" w:uiPriority="51"/>
+    <w:lsdException w:name="List Table 7 Colorful Accent 1" w:uiPriority="52"/>
+    <w:lsdException w:name="List Table 1 Light Accent 2" w:uiPriority="46"/>
+    <w:lsdException w:name="List Table 2 Accent 2" w:uiPriority="47"/>
+    <w:lsdException w:name="List Table 3 Accent 2" w:uiPriority="48"/>
+    <w:lsdException w:name="List Table 4 Accent 2" w:uiPriority="49"/>
+    <w:lsdException w:name="List Table 5 Dark Accent 2" w:uiPriority="50"/>
+    <w:lsdException w:name="List Table 6 Colorful Accent 2" w:uiPriority="51"/>
+    <w:lsdException w:name="List Table 7 Colorful Accent 2" w:uiPriority="52"/>
+    <w:lsdException w:name="List Table 1 Light Accent 3" w:uiPriority="46"/>
+    <w:lsdException w:name="List Table 2 Accent 3" w:uiPriority="47"/>
+    <w:lsdException w:name="List Table 3 Accent 3" w:uiPriority="48"/>
+    <w:lsdException w:name="List Table 4 Accent 3" w:uiPriority="49"/>
+    <w:lsdException w:name="List Table 5 Dark Accent 3" w:uiPriority="50"/>
+    <w:lsdException w:name="List Table 6 Colorful Accent 3" w:uiPriority="51"/>
+    <w:lsdException w:name="List Table 7 Colorful Accent 3" w:uiPriority="52"/>
+    <w:lsdException w:name="List Table 1 Light Accent 4" w:uiPriority="46"/>
+    <w:lsdException w:name="List Table 2 Accent 4" w:uiPriority="47"/>
+    <w:lsdException w:name="List Table 3 Accent 4" w:uiPriority="48"/>
+    <w:lsdException w:name="List Table 4 Accent 4" w:uiPriority="49"/>
+    <w:lsdException w:name="List Table 5 Dark Accent 4" w:uiPriority="50"/>
+    <w:lsdException w:name="List Table 6 Colorful Accent 4" w:uiPriority="51"/>
+    <w:lsdException w:name="List Table 7 Colorful Accent 4" w:uiPriority="52"/>
+    <w:lsdException w:name="List Table 1 Light Accent 5" w:uiPriority="46"/>
+    <w:lsdException w:name="List Table 2 Accent 5" w:uiPriority="47"/>
+    <w:lsdException w:name="List Table 3 Accent 5" w:uiPriority="48"/>
+    <w:lsdException w:name="List Table 4 Accent 5" w:uiPriority="49"/>
+    <w:lsdException w:name="List Table 5 Dark Accent 5" w:uiPriority="50"/>
+    <w:lsdException w:name="List Table 6 Colorful Accent 5" w:uiPriority="51"/>
+    <w:lsdException w:name="List Table 7 Colorful Accent 5" w:uiPriority="52"/>
+    <w:lsdException w:name="List Table 1 Light Accent 6" w:uiPriority="46"/>
+    <w:lsdException w:name="List Table 2 Accent 6" w:uiPriority="47"/>
+    <w:lsdException w:name="List Table 3 Accent 6" w:uiPriority="48"/>
+    <w:lsdException w:name="List Table 4 Accent 6" w:uiPriority="49"/>
+    <w:lsdException w:name="List Table 5 Dark Accent 6" w:uiPriority="50"/>
+    <w:lsdException w:name="List Table 6 Colorful Accent 6" w:uiPriority="51"/>
+    <w:lsdException w:name="List Table 7 Colorful Accent 6" w:uiPriority="52"/>
+    <w:lsdException w:name="Mention" w:semiHidden="1" w:unhideWhenUsed="1"/>
+    <w:lsdException w:name="Smart Hyperlink" w:semiHidden="1" w:unhideWhenUsed="1"/>
+    <w:lsdException w:name="Hashtag" w:semiHidden="1" w:unhideWhenUsed="1"/>
+    <w:lsdException w:name="Unresolved Mention" w:semiHidden="1" w:unhideWhenUsed="1"/>
   </w:latentStyles>
   <w:style w:type="paragraph" w:default="1" w:styleId="Normal">
     <w:name w:val="Normal"/>
@@ -5872,7 +6039,6 @@
       <w:spacing w:after="0" w:line="240" w:lineRule="auto"/>
     </w:pPr>
     <w:tblPr>
-      <w:tblInd w:w="0" w:type="dxa"/>
       <w:tblBorders>
         <w:top w:val="single" w:sz="4" w:space="0" w:color="auto"/>
         <w:left w:val="single" w:sz="4" w:space="0" w:color="auto"/>
@@ -5881,312 +6047,6 @@
         <w:insideH w:val="single" w:sz="4" w:space="0" w:color="auto"/>
         <w:insideV w:val="single" w:sz="4" w:space="0" w:color="auto"/>
       </w:tblBorders>
-      <w:tblCellMar>
-        <w:top w:w="0" w:type="dxa"/>
-        <w:left w:w="108" w:type="dxa"/>
-        <w:bottom w:w="0" w:type="dxa"/>
-        <w:right w:w="108" w:type="dxa"/>
-      </w:tblCellMar>
-    </w:tblPr>
-  </w:style>
-  <w:style w:type="character" w:styleId="CodeHTML">
-    <w:name w:val="HTML Code"/>
-    <w:basedOn w:val="Policepardfaut"/>
-    <w:uiPriority w:val="99"/>
-    <w:semiHidden/>
-    <w:unhideWhenUsed/>
-    <w:rsid w:val="00E82F8E"/>
-    <w:rPr>
-      <w:rFonts w:ascii="Courier New" w:eastAsia="Times New Roman" w:hAnsi="Courier New" w:cs="Courier New"/>
-      <w:sz w:val="20"/>
-      <w:szCs w:val="20"/>
-    </w:rPr>
-  </w:style>
-  <w:style w:type="paragraph" w:styleId="Paragraphedeliste">
-    <w:name w:val="List Paragraph"/>
-    <w:basedOn w:val="Normal"/>
-    <w:uiPriority w:val="34"/>
-    <w:qFormat/>
-    <w:rsid w:val="00E82F8E"/>
-    <w:pPr>
-      <w:ind w:left="720"/>
-      <w:contextualSpacing/>
-    </w:pPr>
-  </w:style>
-  <w:style w:type="paragraph" w:styleId="En-tte">
-    <w:name w:val="header"/>
-    <w:basedOn w:val="Normal"/>
-    <w:link w:val="En-tteCar"/>
-    <w:uiPriority w:val="99"/>
-    <w:unhideWhenUsed/>
-    <w:rsid w:val="00222C92"/>
-    <w:pPr>
-      <w:tabs>
-        <w:tab w:val="center" w:pos="4320"/>
-        <w:tab w:val="right" w:pos="8640"/>
-      </w:tabs>
-      <w:spacing w:after="0" w:line="240" w:lineRule="auto"/>
-    </w:pPr>
-  </w:style>
-  <w:style w:type="character" w:customStyle="1" w:styleId="En-tteCar">
-    <w:name w:val="En-tête Car"/>
-    <w:basedOn w:val="Policepardfaut"/>
-    <w:link w:val="En-tte"/>
-    <w:uiPriority w:val="99"/>
-    <w:rsid w:val="00222C92"/>
-  </w:style>
-  <w:style w:type="paragraph" w:styleId="Pieddepage">
-    <w:name w:val="footer"/>
-    <w:basedOn w:val="Normal"/>
-    <w:link w:val="PieddepageCar"/>
-    <w:uiPriority w:val="99"/>
-    <w:unhideWhenUsed/>
-    <w:rsid w:val="00222C92"/>
-    <w:pPr>
-      <w:tabs>
-        <w:tab w:val="center" w:pos="4320"/>
-        <w:tab w:val="right" w:pos="8640"/>
-      </w:tabs>
-      <w:spacing w:after="0" w:line="240" w:lineRule="auto"/>
-    </w:pPr>
-  </w:style>
-  <w:style w:type="character" w:customStyle="1" w:styleId="PieddepageCar">
-    <w:name w:val="Pied de page Car"/>
-    <w:basedOn w:val="Policepardfaut"/>
-    <w:link w:val="Pieddepage"/>
-    <w:uiPriority w:val="99"/>
-    <w:rsid w:val="00222C92"/>
-  </w:style>
-  <w:style w:type="paragraph" w:customStyle="1" w:styleId="Default">
-    <w:name w:val="Default"/>
-    <w:rsid w:val="00CE550E"/>
-    <w:pPr>
-      <w:autoSpaceDE w:val="0"/>
-      <w:autoSpaceDN w:val="0"/>
-      <w:adjustRightInd w:val="0"/>
-      <w:spacing w:after="0" w:line="240" w:lineRule="auto"/>
-    </w:pPr>
-    <w:rPr>
-      <w:rFonts w:ascii="Times New Roman" w:hAnsi="Times New Roman" w:cs="Times New Roman"/>
-      <w:color w:val="000000"/>
-      <w:sz w:val="24"/>
-      <w:szCs w:val="24"/>
-    </w:rPr>
-  </w:style>
-</w:styles>
-</file>
-
-<file path=word/stylesWithEffects.xml><?xml version="1.0" encoding="utf-8"?>
-<w:styles xmlns:wpc="http://schemas.microsoft.com/office/word/2010/wordprocessingCanvas" xmlns:mc="http://schemas.openxmlformats.org/markup-compatibility/2006" xmlns:o="urn:schemas-microsoft-com:office:office" xmlns:r="http://schemas.openxmlformats.org/officeDocument/2006/relationships" xmlns:m="http://schemas.openxmlformats.org/officeDocument/2006/math" xmlns:v="urn:schemas-microsoft-com:vml" xmlns:wp14="http://schemas.microsoft.com/office/word/2010/wordprocessingDrawing" xmlns:wp="http://schemas.openxmlformats.org/drawingml/2006/wordprocessingDrawing" xmlns:w10="urn:schemas-microsoft-com:office:word" xmlns:w="http://schemas.openxmlformats.org/wordprocessingml/2006/main" xmlns:w14="http://schemas.microsoft.com/office/word/2010/wordml" xmlns:wpg="http://schemas.microsoft.com/office/word/2010/wordprocessingGroup" xmlns:wpi="http://schemas.microsoft.com/office/word/2010/wordprocessingInk" xmlns:wne="http://schemas.microsoft.com/office/word/2006/wordml" xmlns:wps="http://schemas.microsoft.com/office/word/2010/wordprocessingShape" mc:Ignorable="w14 wp14">
-  <w:docDefaults>
-    <w:rPrDefault>
-      <w:rPr>
-        <w:rFonts w:asciiTheme="minorHAnsi" w:eastAsiaTheme="minorHAnsi" w:hAnsiTheme="minorHAnsi" w:cstheme="minorBidi"/>
-        <w:sz w:val="22"/>
-        <w:szCs w:val="22"/>
-        <w:lang w:val="fr-CA" w:eastAsia="en-US" w:bidi="ar-SA"/>
-      </w:rPr>
-    </w:rPrDefault>
-    <w:pPrDefault>
-      <w:pPr>
-        <w:spacing w:after="200" w:line="276" w:lineRule="auto"/>
-      </w:pPr>
-    </w:pPrDefault>
-  </w:docDefaults>
-  <w:latentStyles w:defLockedState="0" w:defUIPriority="99" w:defSemiHidden="1" w:defUnhideWhenUsed="1" w:defQFormat="0" w:count="267">
-    <w:lsdException w:name="Normal" w:semiHidden="0" w:uiPriority="0" w:unhideWhenUsed="0" w:qFormat="1"/>
-    <w:lsdException w:name="heading 1" w:semiHidden="0" w:uiPriority="9" w:unhideWhenUsed="0" w:qFormat="1"/>
-    <w:lsdException w:name="heading 2" w:uiPriority="9" w:qFormat="1"/>
-    <w:lsdException w:name="heading 3" w:uiPriority="9" w:qFormat="1"/>
-    <w:lsdException w:name="heading 4" w:uiPriority="9" w:qFormat="1"/>
-    <w:lsdException w:name="heading 5" w:uiPriority="9" w:qFormat="1"/>
-    <w:lsdException w:name="heading 6" w:uiPriority="9" w:qFormat="1"/>
-    <w:lsdException w:name="heading 7" w:uiPriority="9" w:qFormat="1"/>
-    <w:lsdException w:name="heading 8" w:uiPriority="9" w:qFormat="1"/>
-    <w:lsdException w:name="heading 9" w:uiPriority="9" w:qFormat="1"/>
-    <w:lsdException w:name="toc 1" w:uiPriority="39"/>
-    <w:lsdException w:name="toc 2" w:uiPriority="39"/>
-    <w:lsdException w:name="toc 3" w:uiPriority="39"/>
-    <w:lsdException w:name="toc 4" w:uiPriority="39"/>
-    <w:lsdException w:name="toc 5" w:uiPriority="39"/>
-    <w:lsdException w:name="toc 6" w:uiPriority="39"/>
-    <w:lsdException w:name="toc 7" w:uiPriority="39"/>
-    <w:lsdException w:name="toc 8" w:uiPriority="39"/>
-    <w:lsdException w:name="toc 9" w:uiPriority="39"/>
-    <w:lsdException w:name="caption" w:uiPriority="35" w:qFormat="1"/>
-    <w:lsdException w:name="Title" w:semiHidden="0" w:uiPriority="10" w:unhideWhenUsed="0" w:qFormat="1"/>
-    <w:lsdException w:name="Default Paragraph Font" w:uiPriority="1"/>
-    <w:lsdException w:name="Subtitle" w:semiHidden="0" w:uiPriority="11" w:unhideWhenUsed="0" w:qFormat="1"/>
-    <w:lsdException w:name="Strong" w:semiHidden="0" w:uiPriority="22" w:unhideWhenUsed="0" w:qFormat="1"/>
-    <w:lsdException w:name="Emphasis" w:semiHidden="0" w:uiPriority="20" w:unhideWhenUsed="0" w:qFormat="1"/>
-    <w:lsdException w:name="Table Grid" w:uiPriority="59"/>
-    <w:lsdException w:name="Placeholder Text" w:unhideWhenUsed="0"/>
-    <w:lsdException w:name="No Spacing" w:semiHidden="0" w:uiPriority="1" w:unhideWhenUsed="0" w:qFormat="1"/>
-    <w:lsdException w:name="Light Shading" w:semiHidden="0" w:uiPriority="60" w:unhideWhenUsed="0"/>
-    <w:lsdException w:name="Light List" w:semiHidden="0" w:uiPriority="61" w:unhideWhenUsed="0"/>
-    <w:lsdException w:name="Light Grid" w:semiHidden="0" w:uiPriority="62" w:unhideWhenUsed="0"/>
-    <w:lsdException w:name="Medium Shading 1" w:semiHidden="0" w:uiPriority="63" w:unhideWhenUsed="0"/>
-    <w:lsdException w:name="Medium Shading 2" w:semiHidden="0" w:uiPriority="64" w:unhideWhenUsed="0"/>
-    <w:lsdException w:name="Medium List 1" w:semiHidden="0" w:uiPriority="65" w:unhideWhenUsed="0"/>
-    <w:lsdException w:name="Medium List 2" w:semiHidden="0" w:uiPriority="66" w:unhideWhenUsed="0"/>
-    <w:lsdException w:name="Medium Grid 1" w:semiHidden="0" w:uiPriority="67" w:unhideWhenUsed="0"/>
-    <w:lsdException w:name="Medium Grid 2" w:semiHidden="0" w:uiPriority="68" w:unhideWhenUsed="0"/>
-    <w:lsdException w:name="Medium Grid 3" w:semiHidden="0" w:uiPriority="69" w:unhideWhenUsed="0"/>
-    <w:lsdException w:name="Dark List" w:semiHidden="0" w:uiPriority="70" w:unhideWhenUsed="0"/>
-    <w:lsdException w:name="Colorful Shading" w:semiHidden="0" w:uiPriority="71" w:unhideWhenUsed="0"/>
-    <w:lsdException w:name="Colorful List" w:semiHidden="0" w:uiPriority="72" w:unhideWhenUsed="0"/>
-    <w:lsdException w:name="Colorful Grid" w:semiHidden="0" w:uiPriority="73" w:unhideWhenUsed="0"/>
-    <w:lsdException w:name="Light Shading Accent 1" w:semiHidden="0" w:uiPriority="60" w:unhideWhenUsed="0"/>
-    <w:lsdException w:name="Light List Accent 1" w:semiHidden="0" w:uiPriority="61" w:unhideWhenUsed="0"/>
-    <w:lsdException w:name="Light Grid Accent 1" w:semiHidden="0" w:uiPriority="62" w:unhideWhenUsed="0"/>
-    <w:lsdException w:name="Medium Shading 1 Accent 1" w:semiHidden="0" w:uiPriority="63" w:unhideWhenUsed="0"/>
-    <w:lsdException w:name="Medium Shading 2 Accent 1" w:semiHidden="0" w:uiPriority="64" w:unhideWhenUsed="0"/>
-    <w:lsdException w:name="Medium List 1 Accent 1" w:semiHidden="0" w:uiPriority="65" w:unhideWhenUsed="0"/>
-    <w:lsdException w:name="Revision" w:unhideWhenUsed="0"/>
-    <w:lsdException w:name="List Paragraph" w:semiHidden="0" w:uiPriority="34" w:unhideWhenUsed="0" w:qFormat="1"/>
-    <w:lsdException w:name="Quote" w:semiHidden="0" w:uiPriority="29" w:unhideWhenUsed="0" w:qFormat="1"/>
-    <w:lsdException w:name="Intense Quote" w:semiHidden="0" w:uiPriority="30" w:unhideWhenUsed="0" w:qFormat="1"/>
-    <w:lsdException w:name="Medium List 2 Accent 1" w:semiHidden="0" w:uiPriority="66" w:unhideWhenUsed="0"/>
-    <w:lsdException w:name="Medium Grid 1 Accent 1" w:semiHidden="0" w:uiPriority="67" w:unhideWhenUsed="0"/>
-    <w:lsdException w:name="Medium Grid 2 Accent 1" w:semiHidden="0" w:uiPriority="68" w:unhideWhenUsed="0"/>
-    <w:lsdException w:name="Medium Grid 3 Accent 1" w:semiHidden="0" w:uiPriority="69" w:unhideWhenUsed="0"/>
-    <w:lsdException w:name="Dark List Accent 1" w:semiHidden="0" w:uiPriority="70" w:unhideWhenUsed="0"/>
-    <w:lsdException w:name="Colorful Shading Accent 1" w:semiHidden="0" w:uiPriority="71" w:unhideWhenUsed="0"/>
-    <w:lsdException w:name="Colorful List Accent 1" w:semiHidden="0" w:uiPriority="72" w:unhideWhenUsed="0"/>
-    <w:lsdException w:name="Colorful Grid Accent 1" w:semiHidden="0" w:uiPriority="73" w:unhideWhenUsed="0"/>
-    <w:lsdException w:name="Light Shading Accent 2" w:semiHidden="0" w:uiPriority="60" w:unhideWhenUsed="0"/>
-    <w:lsdException w:name="Light List Accent 2" w:semiHidden="0" w:uiPriority="61" w:unhideWhenUsed="0"/>
-    <w:lsdException w:name="Light Grid Accent 2" w:semiHidden="0" w:uiPriority="62" w:unhideWhenUsed="0"/>
-    <w:lsdException w:name="Medium Shading 1 Accent 2" w:semiHidden="0" w:uiPriority="63" w:unhideWhenUsed="0"/>
-    <w:lsdException w:name="Medium Shading 2 Accent 2" w:semiHidden="0" w:uiPriority="64" w:unhideWhenUsed="0"/>
-    <w:lsdException w:name="Medium List 1 Accent 2" w:semiHidden="0" w:uiPriority="65" w:unhideWhenUsed="0"/>
-    <w:lsdException w:name="Medium List 2 Accent 2" w:semiHidden="0" w:uiPriority="66" w:unhideWhenUsed="0"/>
-    <w:lsdException w:name="Medium Grid 1 Accent 2" w:semiHidden="0" w:uiPriority="67" w:unhideWhenUsed="0"/>
-    <w:lsdException w:name="Medium Grid 2 Accent 2" w:semiHidden="0" w:uiPriority="68" w:unhideWhenUsed="0"/>
-    <w:lsdException w:name="Medium Grid 3 Accent 2" w:semiHidden="0" w:uiPriority="69" w:unhideWhenUsed="0"/>
-    <w:lsdException w:name="Dark List Accent 2" w:semiHidden="0" w:uiPriority="70" w:unhideWhenUsed="0"/>
-    <w:lsdException w:name="Colorful Shading Accent 2" w:semiHidden="0" w:uiPriority="71" w:unhideWhenUsed="0"/>
-    <w:lsdException w:name="Colorful List Accent 2" w:semiHidden="0" w:uiPriority="72" w:unhideWhenUsed="0"/>
-    <w:lsdException w:name="Colorful Grid Accent 2" w:semiHidden="0" w:uiPriority="73" w:unhideWhenUsed="0"/>
-    <w:lsdException w:name="Light Shading Accent 3" w:semiHidden="0" w:uiPriority="60" w:unhideWhenUsed="0"/>
-    <w:lsdException w:name="Light List Accent 3" w:semiHidden="0" w:uiPriority="61" w:unhideWhenUsed="0"/>
-    <w:lsdException w:name="Light Grid Accent 3" w:semiHidden="0" w:uiPriority="62" w:unhideWhenUsed="0"/>
-    <w:lsdException w:name="Medium Shading 1 Accent 3" w:semiHidden="0" w:uiPriority="63" w:unhideWhenUsed="0"/>
-    <w:lsdException w:name="Medium Shading 2 Accent 3" w:semiHidden="0" w:uiPriority="64" w:unhideWhenUsed="0"/>
-    <w:lsdException w:name="Medium List 1 Accent 3" w:semiHidden="0" w:uiPriority="65" w:unhideWhenUsed="0"/>
-    <w:lsdException w:name="Medium List 2 Accent 3" w:semiHidden="0" w:uiPriority="66" w:unhideWhenUsed="0"/>
-    <w:lsdException w:name="Medium Grid 1 Accent 3" w:semiHidden="0" w:uiPriority="67" w:unhideWhenUsed="0"/>
-    <w:lsdException w:name="Medium Grid 2 Accent 3" w:semiHidden="0" w:uiPriority="68" w:unhideWhenUsed="0"/>
-    <w:lsdException w:name="Medium Grid 3 Accent 3" w:semiHidden="0" w:uiPriority="69" w:unhideWhenUsed="0"/>
-    <w:lsdException w:name="Dark List Accent 3" w:semiHidden="0" w:uiPriority="70" w:unhideWhenUsed="0"/>
-    <w:lsdException w:name="Colorful Shading Accent 3" w:semiHidden="0" w:uiPriority="71" w:unhideWhenUsed="0"/>
-    <w:lsdException w:name="Colorful List Accent 3" w:semiHidden="0" w:uiPriority="72" w:unhideWhenUsed="0"/>
-    <w:lsdException w:name="Colorful Grid Accent 3" w:semiHidden="0" w:uiPriority="73" w:unhideWhenUsed="0"/>
-    <w:lsdException w:name="Light Shading Accent 4" w:semiHidden="0" w:uiPriority="60" w:unhideWhenUsed="0"/>
-    <w:lsdException w:name="Light List Accent 4" w:semiHidden="0" w:uiPriority="61" w:unhideWhenUsed="0"/>
-    <w:lsdException w:name="Light Grid Accent 4" w:semiHidden="0" w:uiPriority="62" w:unhideWhenUsed="0"/>
-    <w:lsdException w:name="Medium Shading 1 Accent 4" w:semiHidden="0" w:uiPriority="63" w:unhideWhenUsed="0"/>
-    <w:lsdException w:name="Medium Shading 2 Accent 4" w:semiHidden="0" w:uiPriority="64" w:unhideWhenUsed="0"/>
-    <w:lsdException w:name="Medium List 1 Accent 4" w:semiHidden="0" w:uiPriority="65" w:unhideWhenUsed="0"/>
-    <w:lsdException w:name="Medium List 2 Accent 4" w:semiHidden="0" w:uiPriority="66" w:unhideWhenUsed="0"/>
-    <w:lsdException w:name="Medium Grid 1 Accent 4" w:semiHidden="0" w:uiPriority="67" w:unhideWhenUsed="0"/>
-    <w:lsdException w:name="Medium Grid 2 Accent 4" w:semiHidden="0" w:uiPriority="68" w:unhideWhenUsed="0"/>
-    <w:lsdException w:name="Medium Grid 3 Accent 4" w:semiHidden="0" w:uiPriority="69" w:unhideWhenUsed="0"/>
-    <w:lsdException w:name="Dark List Accent 4" w:semiHidden="0" w:uiPriority="70" w:unhideWhenUsed="0"/>
-    <w:lsdException w:name="Colorful Shading Accent 4" w:semiHidden="0" w:uiPriority="71" w:unhideWhenUsed="0"/>
-    <w:lsdException w:name="Colorful List Accent 4" w:semiHidden="0" w:uiPriority="72" w:unhideWhenUsed="0"/>
-    <w:lsdException w:name="Colorful Grid Accent 4" w:semiHidden="0" w:uiPriority="73" w:unhideWhenUsed="0"/>
-    <w:lsdException w:name="Light Shading Accent 5" w:semiHidden="0" w:uiPriority="60" w:unhideWhenUsed="0"/>
-    <w:lsdException w:name="Light List Accent 5" w:semiHidden="0" w:uiPriority="61" w:unhideWhenUsed="0"/>
-    <w:lsdException w:name="Light Grid Accent 5" w:semiHidden="0" w:uiPriority="62" w:unhideWhenUsed="0"/>
-    <w:lsdException w:name="Medium Shading 1 Accent 5" w:semiHidden="0" w:uiPriority="63" w:unhideWhenUsed="0"/>
-    <w:lsdException w:name="Medium Shading 2 Accent 5" w:semiHidden="0" w:uiPriority="64" w:unhideWhenUsed="0"/>
-    <w:lsdException w:name="Medium List 1 Accent 5" w:semiHidden="0" w:uiPriority="65" w:unhideWhenUsed="0"/>
-    <w:lsdException w:name="Medium List 2 Accent 5" w:semiHidden="0" w:uiPriority="66" w:unhideWhenUsed="0"/>
-    <w:lsdException w:name="Medium Grid 1 Accent 5" w:semiHidden="0" w:uiPriority="67" w:unhideWhenUsed="0"/>
-    <w:lsdException w:name="Medium Grid 2 Accent 5" w:semiHidden="0" w:uiPriority="68" w:unhideWhenUsed="0"/>
-    <w:lsdException w:name="Medium Grid 3 Accent 5" w:semiHidden="0" w:uiPriority="69" w:unhideWhenUsed="0"/>
-    <w:lsdException w:name="Dark List Accent 5" w:semiHidden="0" w:uiPriority="70" w:unhideWhenUsed="0"/>
-    <w:lsdException w:name="Colorful Shading Accent 5" w:semiHidden="0" w:uiPriority="71" w:unhideWhenUsed="0"/>
-    <w:lsdException w:name="Colorful List Accent 5" w:semiHidden="0" w:uiPriority="72" w:unhideWhenUsed="0"/>
-    <w:lsdException w:name="Colorful Grid Accent 5" w:semiHidden="0" w:uiPriority="73" w:unhideWhenUsed="0"/>
-    <w:lsdException w:name="Light Shading Accent 6" w:semiHidden="0" w:uiPriority="60" w:unhideWhenUsed="0"/>
-    <w:lsdException w:name="Light List Accent 6" w:semiHidden="0" w:uiPriority="61" w:unhideWhenUsed="0"/>
-    <w:lsdException w:name="Light Grid Accent 6" w:semiHidden="0" w:uiPriority="62" w:unhideWhenUsed="0"/>
-    <w:lsdException w:name="Medium Shading 1 Accent 6" w:semiHidden="0" w:uiPriority="63" w:unhideWhenUsed="0"/>
-    <w:lsdException w:name="Medium Shading 2 Accent 6" w:semiHidden="0" w:uiPriority="64" w:unhideWhenUsed="0"/>
-    <w:lsdException w:name="Medium List 1 Accent 6" w:semiHidden="0" w:uiPriority="65" w:unhideWhenUsed="0"/>
-    <w:lsdException w:name="Medium List 2 Accent 6" w:semiHidden="0" w:uiPriority="66" w:unhideWhenUsed="0"/>
-    <w:lsdException w:name="Medium Grid 1 Accent 6" w:semiHidden="0" w:uiPriority="67" w:unhideWhenUsed="0"/>
-    <w:lsdException w:name="Medium Grid 2 Accent 6" w:semiHidden="0" w:uiPriority="68" w:unhideWhenUsed="0"/>
-    <w:lsdException w:name="Medium Grid 3 Accent 6" w:semiHidden="0" w:uiPriority="69" w:unhideWhenUsed="0"/>
-    <w:lsdException w:name="Dark List Accent 6" w:semiHidden="0" w:uiPriority="70" w:unhideWhenUsed="0"/>
-    <w:lsdException w:name="Colorful Shading Accent 6" w:semiHidden="0" w:uiPriority="71" w:unhideWhenUsed="0"/>
-    <w:lsdException w:name="Colorful List Accent 6" w:semiHidden="0" w:uiPriority="72" w:unhideWhenUsed="0"/>
-    <w:lsdException w:name="Colorful Grid Accent 6" w:semiHidden="0" w:uiPriority="73" w:unhideWhenUsed="0"/>
-    <w:lsdException w:name="Subtle Emphasis" w:semiHidden="0" w:uiPriority="19" w:unhideWhenUsed="0" w:qFormat="1"/>
-    <w:lsdException w:name="Intense Emphasis" w:semiHidden="0" w:uiPriority="21" w:unhideWhenUsed="0" w:qFormat="1"/>
-    <w:lsdException w:name="Subtle Reference" w:semiHidden="0" w:uiPriority="31" w:unhideWhenUsed="0" w:qFormat="1"/>
-    <w:lsdException w:name="Intense Reference" w:semiHidden="0" w:uiPriority="32" w:unhideWhenUsed="0" w:qFormat="1"/>
-    <w:lsdException w:name="Book Title" w:semiHidden="0" w:uiPriority="33" w:unhideWhenUsed="0" w:qFormat="1"/>
-    <w:lsdException w:name="Bibliography" w:uiPriority="37"/>
-    <w:lsdException w:name="TOC Heading" w:uiPriority="39" w:qFormat="1"/>
-  </w:latentStyles>
-  <w:style w:type="paragraph" w:default="1" w:styleId="Normal">
-    <w:name w:val="Normal"/>
-    <w:qFormat/>
-  </w:style>
-  <w:style w:type="character" w:default="1" w:styleId="Policepardfaut">
-    <w:name w:val="Default Paragraph Font"/>
-    <w:uiPriority w:val="1"/>
-    <w:semiHidden/>
-    <w:unhideWhenUsed/>
-  </w:style>
-  <w:style w:type="table" w:default="1" w:styleId="TableauNormal">
-    <w:name w:val="Normal Table"/>
-    <w:uiPriority w:val="99"/>
-    <w:semiHidden/>
-    <w:unhideWhenUsed/>
-    <w:tblPr>
-      <w:tblInd w:w="0" w:type="dxa"/>
-      <w:tblCellMar>
-        <w:top w:w="0" w:type="dxa"/>
-        <w:left w:w="108" w:type="dxa"/>
-        <w:bottom w:w="0" w:type="dxa"/>
-        <w:right w:w="108" w:type="dxa"/>
-      </w:tblCellMar>
-    </w:tblPr>
-  </w:style>
-  <w:style w:type="numbering" w:default="1" w:styleId="Aucuneliste">
-    <w:name w:val="No List"/>
-    <w:uiPriority w:val="99"/>
-    <w:semiHidden/>
-    <w:unhideWhenUsed/>
-  </w:style>
-  <w:style w:type="table" w:styleId="Grilledutableau">
-    <w:name w:val="Table Grid"/>
-    <w:basedOn w:val="TableauNormal"/>
-    <w:uiPriority w:val="59"/>
-    <w:rsid w:val="005412A8"/>
-    <w:pPr>
-      <w:spacing w:after="0" w:line="240" w:lineRule="auto"/>
-    </w:pPr>
-    <w:tblPr>
-      <w:tblInd w:w="0" w:type="dxa"/>
-      <w:tblBorders>
-        <w:top w:val="single" w:sz="4" w:space="0" w:color="auto"/>
-        <w:left w:val="single" w:sz="4" w:space="0" w:color="auto"/>
-        <w:bottom w:val="single" w:sz="4" w:space="0" w:color="auto"/>
-        <w:right w:val="single" w:sz="4" w:space="0" w:color="auto"/>
-        <w:insideH w:val="single" w:sz="4" w:space="0" w:color="auto"/>
-        <w:insideV w:val="single" w:sz="4" w:space="0" w:color="auto"/>
-      </w:tblBorders>
-      <w:tblCellMar>
-        <w:top w:w="0" w:type="dxa"/>
-        <w:left w:w="108" w:type="dxa"/>
-        <w:bottom w:w="0" w:type="dxa"/>
-        <w:right w:w="108" w:type="dxa"/>
-      </w:tblCellMar>
     </w:tblPr>
   </w:style>
   <w:style w:type="character" w:styleId="CodeHTML">

</xml_diff>

<commit_message>
Projet de départ fonctionnel.
</commit_message>
<xml_diff>
--- a/ressources/Ressources REST - Projet.docx
+++ b/ressources/Ressources REST - Projet.docx
@@ -45,17 +45,17 @@
         <w:tblLook w:val="04A0" w:firstRow="1" w:lastRow="0" w:firstColumn="1" w:lastColumn="0" w:noHBand="0" w:noVBand="1"/>
       </w:tblPr>
       <w:tblGrid>
-        <w:gridCol w:w="3932"/>
-        <w:gridCol w:w="1291"/>
-        <w:gridCol w:w="2965"/>
+        <w:gridCol w:w="4219"/>
+        <w:gridCol w:w="1418"/>
+        <w:gridCol w:w="2551"/>
         <w:gridCol w:w="2246"/>
-        <w:gridCol w:w="1156"/>
-        <w:gridCol w:w="3026"/>
+        <w:gridCol w:w="1440"/>
+        <w:gridCol w:w="2742"/>
       </w:tblGrid>
       <w:tr>
         <w:tc>
           <w:tcPr>
-            <w:tcW w:w="3932" w:type="dxa"/>
+            <w:tcW w:w="4219" w:type="dxa"/>
             <w:vAlign w:val="center"/>
           </w:tcPr>
           <w:p>
@@ -78,7 +78,7 @@
         </w:tc>
         <w:tc>
           <w:tcPr>
-            <w:tcW w:w="1291" w:type="dxa"/>
+            <w:tcW w:w="1418" w:type="dxa"/>
             <w:vAlign w:val="center"/>
           </w:tcPr>
           <w:p>
@@ -101,7 +101,7 @@
         </w:tc>
         <w:tc>
           <w:tcPr>
-            <w:tcW w:w="2965" w:type="dxa"/>
+            <w:tcW w:w="2551" w:type="dxa"/>
             <w:vAlign w:val="center"/>
           </w:tcPr>
           <w:p>
@@ -148,7 +148,7 @@
         </w:tc>
         <w:tc>
           <w:tcPr>
-            <w:tcW w:w="1156" w:type="dxa"/>
+            <w:tcW w:w="1440" w:type="dxa"/>
           </w:tcPr>
           <w:p>
             <w:pPr>
@@ -170,7 +170,7 @@
         </w:tc>
         <w:tc>
           <w:tcPr>
-            <w:tcW w:w="3026" w:type="dxa"/>
+            <w:tcW w:w="2742" w:type="dxa"/>
             <w:vAlign w:val="center"/>
           </w:tcPr>
           <w:p>
@@ -199,7 +199,7 @@
         </w:trPr>
         <w:tc>
           <w:tcPr>
-            <w:tcW w:w="3932" w:type="dxa"/>
+            <w:tcW w:w="4219" w:type="dxa"/>
             <w:vAlign w:val="center"/>
           </w:tcPr>
           <w:p>
@@ -267,7 +267,7 @@
         </w:tc>
         <w:tc>
           <w:tcPr>
-            <w:tcW w:w="1291" w:type="dxa"/>
+            <w:tcW w:w="1418" w:type="dxa"/>
             <w:vAlign w:val="center"/>
           </w:tcPr>
           <w:p>
@@ -304,7 +304,7 @@
         </w:tc>
         <w:tc>
           <w:tcPr>
-            <w:tcW w:w="2965" w:type="dxa"/>
+            <w:tcW w:w="2551" w:type="dxa"/>
             <w:vAlign w:val="center"/>
           </w:tcPr>
           <w:p>
@@ -544,7 +544,7 @@
         </w:tc>
         <w:tc>
           <w:tcPr>
-            <w:tcW w:w="1156" w:type="dxa"/>
+            <w:tcW w:w="1440" w:type="dxa"/>
             <w:vAlign w:val="center"/>
           </w:tcPr>
           <w:p>
@@ -574,7 +574,7 @@
         </w:tc>
         <w:tc>
           <w:tcPr>
-            <w:tcW w:w="3026" w:type="dxa"/>
+            <w:tcW w:w="2742" w:type="dxa"/>
             <w:vAlign w:val="center"/>
           </w:tcPr>
           <w:p>
@@ -730,7 +730,7 @@
         </w:trPr>
         <w:tc>
           <w:tcPr>
-            <w:tcW w:w="3932" w:type="dxa"/>
+            <w:tcW w:w="4219" w:type="dxa"/>
           </w:tcPr>
           <w:p>
             <w:pPr>
@@ -813,7 +813,7 @@
         </w:tc>
         <w:tc>
           <w:tcPr>
-            <w:tcW w:w="1291" w:type="dxa"/>
+            <w:tcW w:w="1418" w:type="dxa"/>
           </w:tcPr>
           <w:p>
             <w:pPr>
@@ -835,7 +835,7 @@
         </w:tc>
         <w:tc>
           <w:tcPr>
-            <w:tcW w:w="2965" w:type="dxa"/>
+            <w:tcW w:w="2551" w:type="dxa"/>
             <w:vAlign w:val="center"/>
           </w:tcPr>
           <w:p>
@@ -967,7 +967,7 @@
         </w:tc>
         <w:tc>
           <w:tcPr>
-            <w:tcW w:w="1156" w:type="dxa"/>
+            <w:tcW w:w="1440" w:type="dxa"/>
             <w:vAlign w:val="center"/>
           </w:tcPr>
           <w:p>
@@ -988,7 +988,7 @@
         </w:tc>
         <w:tc>
           <w:tcPr>
-            <w:tcW w:w="3026" w:type="dxa"/>
+            <w:tcW w:w="2742" w:type="dxa"/>
             <w:vAlign w:val="center"/>
           </w:tcPr>
           <w:p>
@@ -1064,7 +1064,7 @@
         </w:trPr>
         <w:tc>
           <w:tcPr>
-            <w:tcW w:w="3932" w:type="dxa"/>
+            <w:tcW w:w="4219" w:type="dxa"/>
             <w:vAlign w:val="center"/>
           </w:tcPr>
           <w:p>
@@ -1080,7 +1080,14 @@
                 <w:b/>
                 <w:sz w:val="24"/>
               </w:rPr>
-              <w:t>Membres/&lt;</w:t>
+              <w:t>/m</w:t>
+            </w:r>
+            <w:r>
+              <w:rPr>
+                <w:b/>
+                <w:sz w:val="24"/>
+              </w:rPr>
+              <w:t>embres/&lt;</w:t>
             </w:r>
             <w:proofErr w:type="spellStart"/>
             <w:r>
@@ -1119,7 +1126,7 @@
         </w:tc>
         <w:tc>
           <w:tcPr>
-            <w:tcW w:w="1291" w:type="dxa"/>
+            <w:tcW w:w="1418" w:type="dxa"/>
             <w:vAlign w:val="center"/>
           </w:tcPr>
           <w:p>
@@ -1142,7 +1149,7 @@
         </w:tc>
         <w:tc>
           <w:tcPr>
-            <w:tcW w:w="2965" w:type="dxa"/>
+            <w:tcW w:w="2551" w:type="dxa"/>
             <w:vAlign w:val="center"/>
           </w:tcPr>
           <w:p>
@@ -1162,31 +1169,7 @@
               <w:rPr>
                 <w:sz w:val="24"/>
               </w:rPr>
-              <w:t>retourner toute</w:t>
-            </w:r>
-            <w:r>
-              <w:rPr>
-                <w:sz w:val="24"/>
-              </w:rPr>
-              <w:t>s</w:t>
-            </w:r>
-            <w:r>
-              <w:rPr>
-                <w:sz w:val="24"/>
-              </w:rPr>
-              <w:t xml:space="preserve"> les collections</w:t>
-            </w:r>
-            <w:r>
-              <w:rPr>
-                <w:sz w:val="24"/>
-              </w:rPr>
-              <w:t xml:space="preserve"> qu’il a créé</w:t>
-            </w:r>
-            <w:r>
-              <w:rPr>
-                <w:sz w:val="24"/>
-              </w:rPr>
-              <w:t>.</w:t>
+              <w:t>retourner toute les collections.</w:t>
             </w:r>
           </w:p>
         </w:tc>
@@ -1264,7 +1247,7 @@
         </w:tc>
         <w:tc>
           <w:tcPr>
-            <w:tcW w:w="1156" w:type="dxa"/>
+            <w:tcW w:w="1440" w:type="dxa"/>
             <w:vAlign w:val="center"/>
           </w:tcPr>
           <w:p>
@@ -1285,7 +1268,7 @@
         </w:tc>
         <w:tc>
           <w:tcPr>
-            <w:tcW w:w="3026" w:type="dxa"/>
+            <w:tcW w:w="2742" w:type="dxa"/>
             <w:vAlign w:val="center"/>
           </w:tcPr>
           <w:p>
@@ -1360,7 +1343,7 @@
         </w:trPr>
         <w:tc>
           <w:tcPr>
-            <w:tcW w:w="3932" w:type="dxa"/>
+            <w:tcW w:w="4219" w:type="dxa"/>
             <w:vAlign w:val="center"/>
           </w:tcPr>
           <w:p>
@@ -1430,7 +1413,7 @@
         </w:tc>
         <w:tc>
           <w:tcPr>
-            <w:tcW w:w="1291" w:type="dxa"/>
+            <w:tcW w:w="1418" w:type="dxa"/>
             <w:vAlign w:val="center"/>
           </w:tcPr>
           <w:p>
@@ -1453,7 +1436,7 @@
         </w:tc>
         <w:tc>
           <w:tcPr>
-            <w:tcW w:w="2965" w:type="dxa"/>
+            <w:tcW w:w="2551" w:type="dxa"/>
             <w:vAlign w:val="center"/>
           </w:tcPr>
           <w:p>
@@ -1527,7 +1510,43 @@
               <w:rPr>
                 <w:sz w:val="24"/>
               </w:rPr>
-              <w:t xml:space="preserve"> » comme identifiant lieu non classé.</w:t>
+              <w:t xml:space="preserve"> » comme identifiant </w:t>
+            </w:r>
+            <w:r>
+              <w:rPr>
+                <w:sz w:val="24"/>
+              </w:rPr>
+              <w:t>(</w:t>
+            </w:r>
+            <w:r>
+              <w:rPr>
+                <w:sz w:val="24"/>
+              </w:rPr>
+              <w:t>lieu classé</w:t>
+            </w:r>
+            <w:r>
+              <w:rPr>
+                <w:sz w:val="24"/>
+              </w:rPr>
+              <w:t xml:space="preserve"> ou </w:t>
+            </w:r>
+            <w:r>
+              <w:rPr>
+                <w:sz w:val="24"/>
+              </w:rPr>
+              <w:t>non</w:t>
+            </w:r>
+            <w:r>
+              <w:rPr>
+                <w:sz w:val="24"/>
+              </w:rPr>
+              <w:t>)</w:t>
+            </w:r>
+            <w:r>
+              <w:rPr>
+                <w:sz w:val="24"/>
+              </w:rPr>
+              <w:t>.</w:t>
             </w:r>
           </w:p>
         </w:tc>
@@ -1547,7 +1566,7 @@
         </w:tc>
         <w:tc>
           <w:tcPr>
-            <w:tcW w:w="1156" w:type="dxa"/>
+            <w:tcW w:w="1440" w:type="dxa"/>
             <w:vAlign w:val="center"/>
           </w:tcPr>
           <w:p>
@@ -1568,7 +1587,7 @@
         </w:tc>
         <w:tc>
           <w:tcPr>
-            <w:tcW w:w="3026" w:type="dxa"/>
+            <w:tcW w:w="2742" w:type="dxa"/>
             <w:vAlign w:val="center"/>
           </w:tcPr>
           <w:p>
@@ -1587,7 +1606,7 @@
         </w:trPr>
         <w:tc>
           <w:tcPr>
-            <w:tcW w:w="3932" w:type="dxa"/>
+            <w:tcW w:w="4219" w:type="dxa"/>
             <w:vAlign w:val="center"/>
           </w:tcPr>
           <w:p>
@@ -1640,7 +1659,7 @@
         </w:tc>
         <w:tc>
           <w:tcPr>
-            <w:tcW w:w="1291" w:type="dxa"/>
+            <w:tcW w:w="1418" w:type="dxa"/>
             <w:vAlign w:val="center"/>
           </w:tcPr>
           <w:p>
@@ -1663,7 +1682,7 @@
         </w:tc>
         <w:tc>
           <w:tcPr>
-            <w:tcW w:w="2965" w:type="dxa"/>
+            <w:tcW w:w="2551" w:type="dxa"/>
             <w:vAlign w:val="center"/>
           </w:tcPr>
           <w:p>
@@ -1867,7 +1886,7 @@
         </w:tc>
         <w:tc>
           <w:tcPr>
-            <w:tcW w:w="1156" w:type="dxa"/>
+            <w:tcW w:w="1440" w:type="dxa"/>
             <w:vAlign w:val="center"/>
           </w:tcPr>
           <w:p>
@@ -1888,7 +1907,7 @@
         </w:tc>
         <w:tc>
           <w:tcPr>
-            <w:tcW w:w="3026" w:type="dxa"/>
+            <w:tcW w:w="2742" w:type="dxa"/>
             <w:vAlign w:val="center"/>
           </w:tcPr>
           <w:p>
@@ -2044,7 +2063,7 @@
         </w:trPr>
         <w:tc>
           <w:tcPr>
-            <w:tcW w:w="3932" w:type="dxa"/>
+            <w:tcW w:w="4219" w:type="dxa"/>
             <w:vAlign w:val="center"/>
           </w:tcPr>
           <w:p>
@@ -2095,28 +2114,37 @@
               <w:t xml:space="preserve"> </w:t>
             </w:r>
             <w:proofErr w:type="spellStart"/>
-            <w:r>
-              <w:rPr>
-                <w:b/>
-                <w:sz w:val="24"/>
-              </w:rPr>
-              <w:t>collectionsPartagees</w:t>
-            </w:r>
-            <w:proofErr w:type="spellEnd"/>
-          </w:p>
-          <w:p>
-            <w:pPr>
-              <w:spacing w:before="120" w:after="120"/>
-              <w:rPr>
-                <w:b/>
-                <w:sz w:val="24"/>
-              </w:rPr>
-            </w:pPr>
-          </w:p>
-        </w:tc>
-        <w:tc>
-          <w:tcPr>
-            <w:tcW w:w="1291" w:type="dxa"/>
+            <w:proofErr w:type="gramStart"/>
+            <w:r>
+              <w:rPr>
+                <w:b/>
+                <w:sz w:val="24"/>
+              </w:rPr>
+              <w:t>collections</w:t>
+            </w:r>
+            <w:r>
+              <w:rPr>
+                <w:b/>
+                <w:sz w:val="24"/>
+              </w:rPr>
+              <w:t>Invitees</w:t>
+            </w:r>
+            <w:proofErr w:type="spellEnd"/>
+            <w:proofErr w:type="gramEnd"/>
+          </w:p>
+          <w:p>
+            <w:pPr>
+              <w:spacing w:before="120" w:after="120"/>
+              <w:rPr>
+                <w:b/>
+                <w:sz w:val="24"/>
+              </w:rPr>
+            </w:pPr>
+          </w:p>
+        </w:tc>
+        <w:tc>
+          <w:tcPr>
+            <w:tcW w:w="1418" w:type="dxa"/>
             <w:vAlign w:val="center"/>
           </w:tcPr>
           <w:p>
@@ -2139,7 +2167,7 @@
         </w:tc>
         <w:tc>
           <w:tcPr>
-            <w:tcW w:w="2965" w:type="dxa"/>
+            <w:tcW w:w="2551" w:type="dxa"/>
             <w:vAlign w:val="center"/>
           </w:tcPr>
           <w:p>
@@ -2185,33 +2213,24 @@
               <w:t xml:space="preserve"> de</w:t>
             </w:r>
             <w:r>
-              <w:t xml:space="preserve"> consulter la ressource &lt;collections&gt; ayant </w:t>
-            </w:r>
-            <w:r>
-              <w:rPr>
-                <w:sz w:val="24"/>
-              </w:rPr>
-              <w:t>&lt;</w:t>
-            </w:r>
-            <w:proofErr w:type="spellStart"/>
-            <w:r>
-              <w:rPr>
-                <w:sz w:val="24"/>
-              </w:rPr>
-              <w:t>collection_id</w:t>
-            </w:r>
-            <w:proofErr w:type="spellEnd"/>
-            <w:r>
-              <w:rPr>
-                <w:sz w:val="24"/>
-              </w:rPr>
-              <w:t>&gt;</w:t>
-            </w:r>
-            <w:r>
-              <w:rPr>
-                <w:sz w:val="24"/>
-              </w:rPr>
-              <w:t xml:space="preserve"> pour identifiant.</w:t>
+              <w:t xml:space="preserve"> consulter </w:t>
+            </w:r>
+            <w:r>
+              <w:t>toutes</w:t>
+            </w:r>
+            <w:r>
+              <w:t xml:space="preserve"> </w:t>
+            </w:r>
+            <w:r>
+              <w:t xml:space="preserve">les collections ou il est </w:t>
+            </w:r>
+            <w:proofErr w:type="gramStart"/>
+            <w:r>
+              <w:t>invitées</w:t>
+            </w:r>
+            <w:proofErr w:type="gramEnd"/>
+            <w:r>
+              <w:t>.</w:t>
             </w:r>
           </w:p>
         </w:tc>
@@ -2291,7 +2310,7 @@
         </w:tc>
         <w:tc>
           <w:tcPr>
-            <w:tcW w:w="1156" w:type="dxa"/>
+            <w:tcW w:w="1440" w:type="dxa"/>
             <w:vAlign w:val="center"/>
           </w:tcPr>
           <w:p>
@@ -2312,7 +2331,7 @@
         </w:tc>
         <w:tc>
           <w:tcPr>
-            <w:tcW w:w="3026" w:type="dxa"/>
+            <w:tcW w:w="2742" w:type="dxa"/>
             <w:vAlign w:val="center"/>
           </w:tcPr>
           <w:p>
@@ -2388,7 +2407,7 @@
         </w:trPr>
         <w:tc>
           <w:tcPr>
-            <w:tcW w:w="3932" w:type="dxa"/>
+            <w:tcW w:w="4219" w:type="dxa"/>
             <w:vAlign w:val="center"/>
           </w:tcPr>
           <w:p>
@@ -2456,7 +2475,7 @@
         </w:tc>
         <w:tc>
           <w:tcPr>
-            <w:tcW w:w="1291" w:type="dxa"/>
+            <w:tcW w:w="1418" w:type="dxa"/>
             <w:vAlign w:val="center"/>
           </w:tcPr>
           <w:p>
@@ -2479,7 +2498,7 @@
         </w:tc>
         <w:tc>
           <w:tcPr>
-            <w:tcW w:w="2965" w:type="dxa"/>
+            <w:tcW w:w="2551" w:type="dxa"/>
             <w:vAlign w:val="center"/>
           </w:tcPr>
           <w:p>
@@ -2552,27 +2571,6 @@
                 <w:sz w:val="24"/>
               </w:rPr>
               <w:t>.</w:t>
-            </w:r>
-          </w:p>
-          <w:p>
-            <w:pPr>
-              <w:spacing w:before="120" w:after="120"/>
-              <w:rPr>
-                <w:sz w:val="24"/>
-              </w:rPr>
-            </w:pPr>
-            <w:r>
-              <w:rPr>
-                <w:b/>
-                <w:sz w:val="24"/>
-              </w:rPr>
-              <w:t>Note</w:t>
-            </w:r>
-            <w:r>
-              <w:rPr>
-                <w:sz w:val="24"/>
-              </w:rPr>
-              <w:t xml:space="preserve"> : Ne pas oublier de Supprimer tous les lieux contenus dans la dite collection. </w:t>
             </w:r>
           </w:p>
         </w:tc>
@@ -2593,7 +2591,7 @@
         </w:tc>
         <w:tc>
           <w:tcPr>
-            <w:tcW w:w="1156" w:type="dxa"/>
+            <w:tcW w:w="1440" w:type="dxa"/>
             <w:vAlign w:val="center"/>
           </w:tcPr>
           <w:p>
@@ -2614,7 +2612,7 @@
         </w:tc>
         <w:tc>
           <w:tcPr>
-            <w:tcW w:w="3026" w:type="dxa"/>
+            <w:tcW w:w="2742" w:type="dxa"/>
             <w:vAlign w:val="center"/>
           </w:tcPr>
           <w:p>
@@ -2631,7 +2629,7 @@
       <w:tr>
         <w:tc>
           <w:tcPr>
-            <w:tcW w:w="3932" w:type="dxa"/>
+            <w:tcW w:w="4219" w:type="dxa"/>
           </w:tcPr>
           <w:p>
             <w:pPr>
@@ -2662,7 +2660,21 @@
                 <w:b/>
                 <w:sz w:val="24"/>
               </w:rPr>
-              <w:t xml:space="preserve">&gt;/ </w:t>
+              <w:t>&gt;</w:t>
+            </w:r>
+            <w:r>
+              <w:rPr>
+                <w:b/>
+                <w:sz w:val="24"/>
+              </w:rPr>
+              <w:t>/</w:t>
+            </w:r>
+            <w:r>
+              <w:rPr>
+                <w:b/>
+                <w:sz w:val="24"/>
+              </w:rPr>
+              <w:t xml:space="preserve"> </w:t>
             </w:r>
           </w:p>
           <w:p>
@@ -2729,19 +2741,10 @@
               <w:t>&gt;</w:t>
             </w:r>
           </w:p>
-          <w:p>
-            <w:pPr>
-              <w:spacing w:before="120" w:after="120"/>
-              <w:rPr>
-                <w:b/>
-                <w:sz w:val="24"/>
-              </w:rPr>
-            </w:pPr>
-          </w:p>
-        </w:tc>
-        <w:tc>
-          <w:tcPr>
-            <w:tcW w:w="1291" w:type="dxa"/>
+        </w:tc>
+        <w:tc>
+          <w:tcPr>
+            <w:tcW w:w="1418" w:type="dxa"/>
           </w:tcPr>
           <w:p>
             <w:pPr>
@@ -2763,7 +2766,7 @@
         </w:tc>
         <w:tc>
           <w:tcPr>
-            <w:tcW w:w="2965" w:type="dxa"/>
+            <w:tcW w:w="2551" w:type="dxa"/>
           </w:tcPr>
           <w:p>
             <w:pPr>
@@ -2974,7 +2977,7 @@
         </w:tc>
         <w:tc>
           <w:tcPr>
-            <w:tcW w:w="1156" w:type="dxa"/>
+            <w:tcW w:w="1440" w:type="dxa"/>
             <w:vAlign w:val="center"/>
           </w:tcPr>
           <w:p>
@@ -2995,7 +2998,7 @@
         </w:tc>
         <w:tc>
           <w:tcPr>
-            <w:tcW w:w="3026" w:type="dxa"/>
+            <w:tcW w:w="2742" w:type="dxa"/>
             <w:vAlign w:val="center"/>
           </w:tcPr>
           <w:p>
@@ -3068,8 +3071,54 @@
       <w:tr>
         <w:tc>
           <w:tcPr>
-            <w:tcW w:w="3932" w:type="dxa"/>
-          </w:tcPr>
+            <w:tcW w:w="4219" w:type="dxa"/>
+          </w:tcPr>
+          <w:p>
+            <w:pPr>
+              <w:spacing w:before="120" w:after="120"/>
+              <w:rPr>
+                <w:b/>
+                <w:sz w:val="24"/>
+              </w:rPr>
+            </w:pPr>
+            <w:r>
+              <w:rPr>
+                <w:b/>
+                <w:sz w:val="24"/>
+              </w:rPr>
+              <w:t>/membres/&lt;</w:t>
+            </w:r>
+            <w:proofErr w:type="spellStart"/>
+            <w:r>
+              <w:rPr>
+                <w:b/>
+                <w:sz w:val="24"/>
+              </w:rPr>
+              <w:t>mem_id</w:t>
+            </w:r>
+            <w:proofErr w:type="spellEnd"/>
+            <w:r>
+              <w:rPr>
+                <w:b/>
+                <w:sz w:val="24"/>
+              </w:rPr>
+              <w:t>&gt;</w:t>
+            </w:r>
+            <w:r>
+              <w:rPr>
+                <w:b/>
+                <w:sz w:val="24"/>
+              </w:rPr>
+              <w:t>/</w:t>
+            </w:r>
+            <w:r>
+              <w:rPr>
+                <w:b/>
+                <w:sz w:val="24"/>
+              </w:rPr>
+              <w:t xml:space="preserve"> </w:t>
+            </w:r>
+          </w:p>
           <w:p>
             <w:pPr>
               <w:spacing w:before="120" w:after="120"/>
@@ -3084,12 +3133,113 @@
                 <w:sz w:val="24"/>
               </w:rPr>
               <w:lastRenderedPageBreak/>
-              <w:t>/membres/&lt;</w:t>
-            </w:r>
-            <w:proofErr w:type="spellStart"/>
-            <w:r>
-              <w:rPr>
-                <w:b/>
+              <w:t xml:space="preserve"> collections /&lt; </w:t>
+            </w:r>
+            <w:proofErr w:type="spellStart"/>
+            <w:r>
+              <w:rPr>
+                <w:b/>
+                <w:sz w:val="24"/>
+              </w:rPr>
+              <w:t>collection_id</w:t>
+            </w:r>
+            <w:proofErr w:type="spellEnd"/>
+            <w:r>
+              <w:rPr>
+                <w:b/>
+                <w:sz w:val="24"/>
+              </w:rPr>
+              <w:t>&gt;/</w:t>
+            </w:r>
+          </w:p>
+          <w:p>
+            <w:pPr>
+              <w:spacing w:before="120" w:after="120"/>
+              <w:rPr>
+                <w:b/>
+                <w:sz w:val="24"/>
+              </w:rPr>
+            </w:pPr>
+            <w:r>
+              <w:rPr>
+                <w:b/>
+                <w:sz w:val="24"/>
+              </w:rPr>
+              <w:t>lieux/&lt;</w:t>
+            </w:r>
+            <w:proofErr w:type="spellStart"/>
+            <w:r>
+              <w:rPr>
+                <w:b/>
+                <w:sz w:val="24"/>
+              </w:rPr>
+              <w:t>lieu_id</w:t>
+            </w:r>
+            <w:proofErr w:type="spellEnd"/>
+            <w:r>
+              <w:rPr>
+                <w:b/>
+                <w:sz w:val="24"/>
+              </w:rPr>
+              <w:t>&gt;</w:t>
+            </w:r>
+          </w:p>
+        </w:tc>
+        <w:tc>
+          <w:tcPr>
+            <w:tcW w:w="1418" w:type="dxa"/>
+          </w:tcPr>
+          <w:p>
+            <w:pPr>
+              <w:spacing w:before="120" w:after="120"/>
+              <w:jc w:val="center"/>
+              <w:rPr>
+                <w:b/>
+                <w:sz w:val="24"/>
+              </w:rPr>
+            </w:pPr>
+            <w:r>
+              <w:rPr>
+                <w:b/>
+                <w:sz w:val="24"/>
+              </w:rPr>
+              <w:lastRenderedPageBreak/>
+              <w:t>DELETE</w:t>
+            </w:r>
+          </w:p>
+        </w:tc>
+        <w:tc>
+          <w:tcPr>
+            <w:tcW w:w="2551" w:type="dxa"/>
+          </w:tcPr>
+          <w:p>
+            <w:pPr>
+              <w:spacing w:before="120" w:after="120"/>
+              <w:rPr>
+                <w:sz w:val="24"/>
+              </w:rPr>
+            </w:pPr>
+            <w:r>
+              <w:rPr>
+                <w:sz w:val="24"/>
+              </w:rPr>
+              <w:t xml:space="preserve">Permet </w:t>
+            </w:r>
+            <w:r>
+              <w:rPr>
+                <w:sz w:val="24"/>
+              </w:rPr>
+              <w:t xml:space="preserve">à un membre ayant </w:t>
+            </w:r>
+            <w:r>
+              <w:rPr>
+                <w:sz w:val="24"/>
+              </w:rPr>
+              <w:t>&lt;</w:t>
+            </w:r>
+            <w:proofErr w:type="spellStart"/>
+            <w:r>
+              <w:rPr>
                 <w:sz w:val="24"/>
               </w:rPr>
               <w:t>mem_id</w:t>
@@ -3097,155 +3247,16 @@
             <w:proofErr w:type="spellEnd"/>
             <w:r>
               <w:rPr>
-                <w:b/>
-                <w:sz w:val="24"/>
-              </w:rPr>
-              <w:t>&gt;</w:t>
-            </w:r>
-            <w:r>
-              <w:rPr>
-                <w:b/>
-                <w:sz w:val="24"/>
-              </w:rPr>
-              <w:t>/</w:t>
-            </w:r>
-            <w:r>
-              <w:rPr>
-                <w:b/>
-                <w:sz w:val="24"/>
-              </w:rPr>
-              <w:t xml:space="preserve"> </w:t>
-            </w:r>
-          </w:p>
-          <w:p>
-            <w:pPr>
-              <w:spacing w:before="120" w:after="120"/>
-              <w:rPr>
-                <w:b/>
-                <w:sz w:val="24"/>
-              </w:rPr>
-            </w:pPr>
-            <w:r>
-              <w:rPr>
-                <w:b/>
-                <w:sz w:val="24"/>
-              </w:rPr>
-              <w:t xml:space="preserve"> collections /&lt; </w:t>
-            </w:r>
-            <w:proofErr w:type="spellStart"/>
-            <w:r>
-              <w:rPr>
-                <w:b/>
-                <w:sz w:val="24"/>
-              </w:rPr>
-              <w:t>collection_id</w:t>
-            </w:r>
-            <w:proofErr w:type="spellEnd"/>
-            <w:r>
-              <w:rPr>
-                <w:b/>
-                <w:sz w:val="24"/>
-              </w:rPr>
-              <w:t>&gt;/</w:t>
-            </w:r>
-          </w:p>
-          <w:p>
-            <w:pPr>
-              <w:spacing w:before="120" w:after="120"/>
-              <w:rPr>
-                <w:b/>
-                <w:sz w:val="24"/>
-              </w:rPr>
-            </w:pPr>
-            <w:r>
-              <w:rPr>
-                <w:b/>
-                <w:sz w:val="24"/>
-              </w:rPr>
-              <w:t>lieux/&lt;</w:t>
-            </w:r>
-            <w:proofErr w:type="spellStart"/>
-            <w:r>
-              <w:rPr>
-                <w:b/>
-                <w:sz w:val="24"/>
-              </w:rPr>
-              <w:t>lieu_id</w:t>
-            </w:r>
-            <w:proofErr w:type="spellEnd"/>
-            <w:r>
-              <w:rPr>
-                <w:b/>
-                <w:sz w:val="24"/>
-              </w:rPr>
-              <w:t>&gt;</w:t>
-            </w:r>
-          </w:p>
-        </w:tc>
-        <w:tc>
-          <w:tcPr>
-            <w:tcW w:w="1291" w:type="dxa"/>
-          </w:tcPr>
-          <w:p>
-            <w:pPr>
-              <w:spacing w:before="120" w:after="120"/>
-              <w:jc w:val="center"/>
-              <w:rPr>
-                <w:b/>
-                <w:sz w:val="24"/>
-              </w:rPr>
-            </w:pPr>
-            <w:r>
-              <w:rPr>
-                <w:b/>
-                <w:sz w:val="24"/>
-              </w:rPr>
-              <w:t>DELETE</w:t>
-            </w:r>
-          </w:p>
-        </w:tc>
-        <w:tc>
-          <w:tcPr>
-            <w:tcW w:w="2965" w:type="dxa"/>
-          </w:tcPr>
-          <w:p>
-            <w:pPr>
-              <w:spacing w:before="120" w:after="120"/>
-              <w:rPr>
-                <w:sz w:val="24"/>
-              </w:rPr>
-            </w:pPr>
-            <w:r>
-              <w:rPr>
-                <w:sz w:val="24"/>
-              </w:rPr>
-              <w:t xml:space="preserve">Permet </w:t>
-            </w:r>
-            <w:r>
-              <w:rPr>
-                <w:sz w:val="24"/>
-              </w:rPr>
-              <w:t xml:space="preserve">à un membre ayant </w:t>
-            </w:r>
-            <w:r>
-              <w:rPr>
-                <w:sz w:val="24"/>
-              </w:rPr>
-              <w:t>&lt;</w:t>
-            </w:r>
-            <w:proofErr w:type="spellStart"/>
-            <w:r>
-              <w:rPr>
-                <w:sz w:val="24"/>
-              </w:rPr>
-              <w:t>mem_id</w:t>
-            </w:r>
-            <w:proofErr w:type="spellEnd"/>
-            <w:r>
-              <w:rPr>
-                <w:sz w:val="24"/>
-              </w:rPr>
-              <w:t>&gt; pour identifiant</w:t>
+                <w:sz w:val="24"/>
+              </w:rPr>
+              <w:t xml:space="preserve">&gt; pour </w:t>
+            </w:r>
+            <w:r>
+              <w:rPr>
+                <w:sz w:val="24"/>
+              </w:rPr>
+              <w:lastRenderedPageBreak/>
+              <w:t>identifiant</w:t>
             </w:r>
             <w:r>
               <w:rPr>
@@ -3307,7 +3318,7 @@
         </w:tc>
         <w:tc>
           <w:tcPr>
-            <w:tcW w:w="1156" w:type="dxa"/>
+            <w:tcW w:w="1440" w:type="dxa"/>
             <w:vAlign w:val="center"/>
           </w:tcPr>
           <w:p>
@@ -3328,7 +3339,7 @@
         </w:tc>
         <w:tc>
           <w:tcPr>
-            <w:tcW w:w="3026" w:type="dxa"/>
+            <w:tcW w:w="2742" w:type="dxa"/>
             <w:vAlign w:val="center"/>
           </w:tcPr>
           <w:p>
@@ -3345,11 +3356,11 @@
       </w:tr>
       <w:tr>
         <w:trPr>
-          <w:trHeight w:val="1933"/>
+          <w:trHeight w:val="1500"/>
         </w:trPr>
         <w:tc>
           <w:tcPr>
-            <w:tcW w:w="3932" w:type="dxa"/>
+            <w:tcW w:w="4219" w:type="dxa"/>
           </w:tcPr>
           <w:p>
             <w:pPr>
@@ -3507,7 +3518,7 @@
         </w:tc>
         <w:tc>
           <w:tcPr>
-            <w:tcW w:w="1291" w:type="dxa"/>
+            <w:tcW w:w="1418" w:type="dxa"/>
           </w:tcPr>
           <w:p>
             <w:pPr>
@@ -3528,16 +3539,6 @@
                 <w:sz w:val="24"/>
               </w:rPr>
             </w:pPr>
-          </w:p>
-          <w:p>
-            <w:pPr>
-              <w:spacing w:before="120" w:after="120"/>
-              <w:jc w:val="center"/>
-              <w:rPr>
-                <w:b/>
-                <w:sz w:val="24"/>
-              </w:rPr>
-            </w:pPr>
             <w:r>
               <w:rPr>
                 <w:b/>
@@ -3552,8 +3553,6 @@
               </w:rPr>
               <w:t>U</w:t>
             </w:r>
-            <w:bookmarkStart w:id="0" w:name="_GoBack"/>
-            <w:bookmarkEnd w:id="0"/>
             <w:r>
               <w:rPr>
                 <w:b/>
@@ -3565,7 +3564,7 @@
         </w:tc>
         <w:tc>
           <w:tcPr>
-            <w:tcW w:w="2965" w:type="dxa"/>
+            <w:tcW w:w="2551" w:type="dxa"/>
             <w:vAlign w:val="center"/>
           </w:tcPr>
           <w:p>
@@ -3582,20 +3581,19 @@
               <w:t>Permet de créer un partage de collection entre deux membres.</w:t>
             </w:r>
           </w:p>
+          <w:p>
+            <w:pPr>
+              <w:spacing w:before="120" w:after="120"/>
+              <w:rPr>
+                <w:sz w:val="24"/>
+              </w:rPr>
+            </w:pPr>
+          </w:p>
         </w:tc>
         <w:tc>
           <w:tcPr>
             <w:tcW w:w="2246" w:type="dxa"/>
           </w:tcPr>
-          <w:p>
-            <w:pPr>
-              <w:spacing w:before="40" w:after="40"/>
-              <w:rPr>
-                <w:b/>
-                <w:sz w:val="24"/>
-              </w:rPr>
-            </w:pPr>
-          </w:p>
           <w:p>
             <w:pPr>
               <w:spacing w:before="40" w:after="40"/>
@@ -3705,7 +3703,7 @@
         </w:tc>
         <w:tc>
           <w:tcPr>
-            <w:tcW w:w="1156" w:type="dxa"/>
+            <w:tcW w:w="1440" w:type="dxa"/>
             <w:vAlign w:val="center"/>
           </w:tcPr>
           <w:p>
@@ -3740,17 +3738,8 @@
         </w:tc>
         <w:tc>
           <w:tcPr>
-            <w:tcW w:w="3026" w:type="dxa"/>
-          </w:tcPr>
-          <w:p>
-            <w:pPr>
-              <w:spacing w:before="40" w:after="40"/>
-              <w:rPr>
-                <w:b/>
-                <w:sz w:val="24"/>
-              </w:rPr>
-            </w:pPr>
-          </w:p>
+            <w:tcW w:w="2742" w:type="dxa"/>
+          </w:tcPr>
           <w:p>
             <w:pPr>
               <w:spacing w:before="40" w:after="40"/>
@@ -3820,7 +3809,7 @@
       <w:tr>
         <w:tc>
           <w:tcPr>
-            <w:tcW w:w="3932" w:type="dxa"/>
+            <w:tcW w:w="4219" w:type="dxa"/>
           </w:tcPr>
           <w:p>
             <w:pPr>
@@ -3841,7 +3830,7 @@
         </w:tc>
         <w:tc>
           <w:tcPr>
-            <w:tcW w:w="1291" w:type="dxa"/>
+            <w:tcW w:w="1418" w:type="dxa"/>
           </w:tcPr>
           <w:p>
             <w:pPr>
@@ -3863,7 +3852,7 @@
         </w:tc>
         <w:tc>
           <w:tcPr>
-            <w:tcW w:w="2965" w:type="dxa"/>
+            <w:tcW w:w="2551" w:type="dxa"/>
           </w:tcPr>
           <w:p>
             <w:pPr>
@@ -3934,19 +3923,23 @@
               </w:rPr>
               <w:t> : nom,</w:t>
             </w:r>
-          </w:p>
-          <w:p>
-            <w:pPr>
-              <w:spacing w:before="120" w:after="120"/>
-              <w:rPr>
-                <w:sz w:val="24"/>
-              </w:rPr>
-            </w:pPr>
-            <w:r>
-              <w:rPr>
-                <w:sz w:val="24"/>
-              </w:rPr>
-              <w:t>Mot de passe,  courriel</w:t>
+            <w:r>
+              <w:rPr>
+                <w:sz w:val="24"/>
+              </w:rPr>
+              <w:t xml:space="preserve"> m</w:t>
+            </w:r>
+            <w:r>
+              <w:rPr>
+                <w:sz w:val="24"/>
+              </w:rPr>
+              <w:t>ot de passe, courriel</w:t>
+            </w:r>
+            <w:r>
+              <w:rPr>
+                <w:sz w:val="24"/>
+              </w:rPr>
+              <w:t>.</w:t>
             </w:r>
           </w:p>
         </w:tc>
@@ -4064,7 +4057,7 @@
         </w:tc>
         <w:tc>
           <w:tcPr>
-            <w:tcW w:w="1156" w:type="dxa"/>
+            <w:tcW w:w="1440" w:type="dxa"/>
             <w:vAlign w:val="center"/>
           </w:tcPr>
           <w:p>
@@ -4085,7 +4078,7 @@
         </w:tc>
         <w:tc>
           <w:tcPr>
-            <w:tcW w:w="3026" w:type="dxa"/>
+            <w:tcW w:w="2742" w:type="dxa"/>
             <w:vAlign w:val="center"/>
           </w:tcPr>
           <w:p>
@@ -4221,7 +4214,7 @@
       <w:tr>
         <w:tc>
           <w:tcPr>
-            <w:tcW w:w="3932" w:type="dxa"/>
+            <w:tcW w:w="4219" w:type="dxa"/>
           </w:tcPr>
           <w:p>
             <w:pPr>
@@ -4258,7 +4251,7 @@
         </w:tc>
         <w:tc>
           <w:tcPr>
-            <w:tcW w:w="1291" w:type="dxa"/>
+            <w:tcW w:w="1418" w:type="dxa"/>
           </w:tcPr>
           <w:p>
             <w:pPr>
@@ -4280,7 +4273,7 @@
         </w:tc>
         <w:tc>
           <w:tcPr>
-            <w:tcW w:w="2965" w:type="dxa"/>
+            <w:tcW w:w="2551" w:type="dxa"/>
           </w:tcPr>
           <w:p>
             <w:pPr>
@@ -4376,7 +4369,7 @@
         </w:tc>
         <w:tc>
           <w:tcPr>
-            <w:tcW w:w="1156" w:type="dxa"/>
+            <w:tcW w:w="1440" w:type="dxa"/>
             <w:vAlign w:val="center"/>
           </w:tcPr>
           <w:p>
@@ -4397,7 +4390,7 @@
         </w:tc>
         <w:tc>
           <w:tcPr>
-            <w:tcW w:w="3026" w:type="dxa"/>
+            <w:tcW w:w="2742" w:type="dxa"/>
             <w:vAlign w:val="center"/>
           </w:tcPr>
           <w:p>
@@ -4463,7 +4456,7 @@
         </w:trPr>
         <w:tc>
           <w:tcPr>
-            <w:tcW w:w="3932" w:type="dxa"/>
+            <w:tcW w:w="4219" w:type="dxa"/>
             <w:vAlign w:val="center"/>
           </w:tcPr>
           <w:p>
@@ -4485,7 +4478,7 @@
         </w:tc>
         <w:tc>
           <w:tcPr>
-            <w:tcW w:w="1291" w:type="dxa"/>
+            <w:tcW w:w="1418" w:type="dxa"/>
             <w:vAlign w:val="center"/>
           </w:tcPr>
           <w:p>
@@ -4508,7 +4501,7 @@
         </w:tc>
         <w:tc>
           <w:tcPr>
-            <w:tcW w:w="2965" w:type="dxa"/>
+            <w:tcW w:w="2551" w:type="dxa"/>
             <w:vAlign w:val="center"/>
           </w:tcPr>
           <w:p>
@@ -4533,7 +4526,7 @@
           </w:p>
           <w:p>
             <w:pPr>
-              <w:spacing w:before="120"/>
+              <w:spacing w:before="120" w:after="120"/>
               <w:rPr>
                 <w:sz w:val="24"/>
               </w:rPr>
@@ -4572,19 +4565,25 @@
               </w:rPr>
               <w:t> : nom,</w:t>
             </w:r>
-          </w:p>
-          <w:p>
-            <w:pPr>
-              <w:spacing w:before="120"/>
-              <w:rPr>
-                <w:sz w:val="24"/>
-              </w:rPr>
-            </w:pPr>
-            <w:r>
-              <w:rPr>
-                <w:sz w:val="24"/>
-              </w:rPr>
-              <w:t>Mot de passe</w:t>
+            <w:r>
+              <w:rPr>
+                <w:sz w:val="24"/>
+              </w:rPr>
+              <w:t xml:space="preserve"> </w:t>
+            </w:r>
+            <w:bookmarkStart w:id="0" w:name="_GoBack"/>
+            <w:bookmarkEnd w:id="0"/>
+            <w:r>
+              <w:rPr>
+                <w:sz w:val="24"/>
+              </w:rPr>
+              <w:t>m</w:t>
+            </w:r>
+            <w:r>
+              <w:rPr>
+                <w:sz w:val="24"/>
+              </w:rPr>
+              <w:t>ot de passe</w:t>
             </w:r>
           </w:p>
         </w:tc>
@@ -4702,7 +4701,7 @@
         </w:tc>
         <w:tc>
           <w:tcPr>
-            <w:tcW w:w="1156" w:type="dxa"/>
+            <w:tcW w:w="1440" w:type="dxa"/>
             <w:vAlign w:val="center"/>
           </w:tcPr>
           <w:p>
@@ -4753,7 +4752,7 @@
         </w:tc>
         <w:tc>
           <w:tcPr>
-            <w:tcW w:w="3026" w:type="dxa"/>
+            <w:tcW w:w="2742" w:type="dxa"/>
             <w:vAlign w:val="center"/>
           </w:tcPr>
           <w:p>

</xml_diff>